<commit_message>
model exploration for no_solution_grid and empty_grid_cell
</commit_message>
<xml_diff>
--- a/documents/final/modelling_report_final.docx
+++ b/documents/final/modelling_report_final.docx
@@ -1037,23 +1037,7 @@
           <w:bCs/>
           <w:lang w:eastAsia="zh-CN"/>
         </w:rPr>
-        <w:t xml:space="preserve"> (</w:t>
-      </w:r>
-      <w:proofErr w:type="gramStart"/>
-      <w:r>
-        <w:rPr>
-          <w:bCs/>
-          <w:lang w:eastAsia="zh-CN"/>
-        </w:rPr>
-        <w:t>Location(</w:t>
-      </w:r>
-      <w:proofErr w:type="gramEnd"/>
-      <w:r>
-        <w:rPr>
-          <w:bCs/>
-          <w:lang w:eastAsia="zh-CN"/>
-        </w:rPr>
-        <w:t>EW,11),Location(NS,11))</w:t>
+        <w:t xml:space="preserve"> (Location(EW,11),Location(NS,11))</w:t>
       </w:r>
     </w:p>
     <w:p>
@@ -2162,23 +2146,7 @@
           <w:bCs/>
           <w:lang w:eastAsia="zh-CN"/>
         </w:rPr>
-        <w:t>(Connected(l</w:t>
-      </w:r>
-      <w:proofErr w:type="gramStart"/>
-      <w:r>
-        <w:rPr>
-          <w:bCs/>
-          <w:lang w:eastAsia="zh-CN"/>
-        </w:rPr>
-        <w:t>1,l</w:t>
-      </w:r>
-      <w:proofErr w:type="gramEnd"/>
-      <w:r>
-        <w:rPr>
-          <w:bCs/>
-          <w:lang w:eastAsia="zh-CN"/>
-        </w:rPr>
-        <w:t>2)</w:t>
+        <w:t>(Connected(l1,l2)</w:t>
       </w:r>
       <w:r>
         <w:rPr>
@@ -2422,10 +2390,6 @@
     <w:p>
       <w:pPr>
         <w:pStyle w:val="Heading1"/>
-        <w:rPr>
-          <w:rFonts w:eastAsia="Yu Mincho"/>
-          <w:lang w:eastAsia="ja-JP"/>
-        </w:rPr>
       </w:pPr>
       <w:r>
         <w:t>Model Exploration</w:t>
@@ -2433,796 +2397,1075 @@
     </w:p>
     <w:p>
       <w:pPr>
-        <w:ind w:left="720" w:hanging="720"/>
-        <w:rPr>
-          <w:rFonts w:eastAsia="Yu Mincho"/>
-          <w:lang w:eastAsia="ja-JP"/>
-        </w:rPr>
-      </w:pPr>
-      <w:r>
-        <w:rPr>
-          <w:rFonts w:eastAsia="Yu Mincho"/>
-          <w:lang w:eastAsia="ja-JP"/>
-        </w:rPr>
-        <w:t>F</w:t>
-      </w:r>
-      <w:r>
-        <w:rPr>
-          <w:rFonts w:eastAsia="Yu Mincho" w:hint="eastAsia"/>
-          <w:lang w:eastAsia="ja-JP"/>
-        </w:rPr>
-        <w:t xml:space="preserve">or one of our </w:t>
-      </w:r>
-      <w:r>
-        <w:rPr>
-          <w:rFonts w:eastAsia="Yu Mincho"/>
-          <w:lang w:eastAsia="ja-JP"/>
-        </w:rPr>
-        <w:t>constraint</w:t>
-      </w:r>
-      <w:r>
-        <w:rPr>
-          <w:rFonts w:eastAsia="Yu Mincho" w:hint="eastAsia"/>
-          <w:lang w:eastAsia="ja-JP"/>
+        <w:pStyle w:val="ListParagraph"/>
+        <w:numPr>
+          <w:ilvl w:val="0"/>
+          <w:numId w:val="17"/>
+        </w:numPr>
+        <w:rPr>
+          <w:rFonts w:hint="eastAsia"/>
+          <w:lang w:val="en-US" w:eastAsia="zh-CN"/>
+        </w:rPr>
+      </w:pPr>
+      <w:r>
+        <w:t xml:space="preserve">For the model exploration, we first tried to </w:t>
+      </w:r>
+      <w:r>
+        <w:rPr>
+          <w:rFonts w:hint="eastAsia"/>
+          <w:lang w:eastAsia="zh-CN"/>
+        </w:rPr>
+        <w:t xml:space="preserve">set first row all to </w:t>
+      </w:r>
+      <w:r>
+        <w:rPr>
+          <w:lang w:eastAsia="zh-CN"/>
+        </w:rPr>
+        <w:t>straight</w:t>
+      </w:r>
+      <w:r>
+        <w:rPr>
+          <w:rFonts w:hint="eastAsia"/>
+          <w:lang w:eastAsia="zh-CN"/>
+        </w:rPr>
+        <w:t xml:space="preserve"> pipe</w:t>
+      </w:r>
+      <w:r>
+        <w:rPr>
+          <w:rFonts w:hint="eastAsia"/>
+          <w:lang w:eastAsia="zh-CN"/>
+        </w:rPr>
+        <w:t xml:space="preserve"> with the function </w:t>
+      </w:r>
+      <w:proofErr w:type="spellStart"/>
+      <w:r>
+        <w:rPr>
+          <w:lang w:val="en-US" w:eastAsia="zh-CN"/>
+        </w:rPr>
+        <w:t>no_sol_with_row_strai</w:t>
+      </w:r>
+      <w:proofErr w:type="spellEnd"/>
+      <w:r>
+        <w:rPr>
+          <w:rFonts w:hint="eastAsia"/>
+          <w:lang w:val="en-US" w:eastAsia="zh-CN"/>
+        </w:rPr>
+        <w:t xml:space="preserve"> ()</w:t>
+      </w:r>
+      <w:r>
+        <w:rPr>
+          <w:rFonts w:hint="eastAsia"/>
+          <w:lang w:eastAsia="zh-CN"/>
+        </w:rPr>
+        <w:t>. According to our model, this should have no solution</w:t>
+      </w:r>
+    </w:p>
+    <w:p>
+      <w:pPr>
+        <w:jc w:val="center"/>
+        <w:rPr>
+          <w:rFonts w:hint="eastAsia"/>
+          <w:noProof/>
+          <w:lang w:eastAsia="zh-CN"/>
+        </w:rPr>
+      </w:pPr>
+      <w:r>
+        <w:rPr>
+          <w:noProof/>
+          <w:lang w:eastAsia="zh-CN"/>
+        </w:rPr>
+        <w:drawing>
+          <wp:inline distT="0" distB="0" distL="0" distR="0" wp14:anchorId="744D5424" wp14:editId="632A7FEE">
+            <wp:extent cx="3777195" cy="1405956"/>
+            <wp:effectExtent l="0" t="0" r="0" b="3810"/>
+            <wp:docPr id="1605384028" name="Picture 1" descr="A screenshot of a computer&#10;&#10;Description automatically generated"/>
+            <wp:cNvGraphicFramePr>
+              <a:graphicFrameLocks xmlns:a="http://schemas.openxmlformats.org/drawingml/2006/main" noChangeAspect="1"/>
+            </wp:cNvGraphicFramePr>
+            <a:graphic xmlns:a="http://schemas.openxmlformats.org/drawingml/2006/main">
+              <a:graphicData uri="http://schemas.openxmlformats.org/drawingml/2006/picture">
+                <pic:pic xmlns:pic="http://schemas.openxmlformats.org/drawingml/2006/picture">
+                  <pic:nvPicPr>
+                    <pic:cNvPr id="1605384028" name="Picture 1" descr="A screenshot of a computer&#10;&#10;Description automatically generated"/>
+                    <pic:cNvPicPr/>
+                  </pic:nvPicPr>
+                  <pic:blipFill>
+                    <a:blip r:embed="rId12"/>
+                    <a:stretch>
+                      <a:fillRect/>
+                    </a:stretch>
+                  </pic:blipFill>
+                  <pic:spPr>
+                    <a:xfrm>
+                      <a:off x="0" y="0"/>
+                      <a:ext cx="3780698" cy="1407260"/>
+                    </a:xfrm>
+                    <a:prstGeom prst="rect">
+                      <a:avLst/>
+                    </a:prstGeom>
+                  </pic:spPr>
+                </pic:pic>
+              </a:graphicData>
+            </a:graphic>
+          </wp:inline>
+        </w:drawing>
+      </w:r>
+    </w:p>
+    <w:p>
+      <w:pPr>
+        <w:jc w:val="center"/>
+        <w:rPr>
+          <w:lang w:val="en-US" w:eastAsia="zh-CN"/>
+        </w:rPr>
+      </w:pPr>
+      <w:r>
+        <w:rPr>
+          <w:rFonts w:hint="eastAsia"/>
+          <w:lang w:eastAsia="zh-CN"/>
+        </w:rPr>
+        <w:t xml:space="preserve">A </w:t>
+      </w:r>
+      <w:r>
+        <w:rPr>
+          <w:lang w:eastAsia="zh-CN"/>
+        </w:rPr>
+        <w:t>picture</w:t>
+      </w:r>
+      <w:r>
+        <w:rPr>
+          <w:rFonts w:hint="eastAsia"/>
+          <w:lang w:eastAsia="zh-CN"/>
+        </w:rPr>
+        <w:t xml:space="preserve"> of the </w:t>
+      </w:r>
+      <w:proofErr w:type="spellStart"/>
+      <w:r>
+        <w:rPr>
+          <w:lang w:val="en-US" w:eastAsia="zh-CN"/>
+        </w:rPr>
+        <w:t>no_sol_with_row_strai</w:t>
+      </w:r>
+      <w:proofErr w:type="spellEnd"/>
+      <w:r>
+        <w:rPr>
+          <w:rFonts w:hint="eastAsia"/>
+          <w:lang w:eastAsia="zh-CN"/>
+        </w:rPr>
+        <w:t xml:space="preserve"> in code</w:t>
+      </w:r>
+    </w:p>
+    <w:p>
+      <w:pPr>
+        <w:jc w:val="center"/>
+        <w:rPr>
+          <w:lang w:eastAsia="zh-CN"/>
+        </w:rPr>
+      </w:pPr>
+      <w:r>
+        <w:rPr>
+          <w:lang w:eastAsia="zh-CN"/>
+        </w:rPr>
+        <w:lastRenderedPageBreak/>
+        <w:drawing>
+          <wp:inline distT="0" distB="0" distL="0" distR="0" wp14:anchorId="689CBB11" wp14:editId="5CF7D400">
+            <wp:extent cx="1363671" cy="271946"/>
+            <wp:effectExtent l="0" t="0" r="8255" b="0"/>
+            <wp:docPr id="1342383620" name="Picture 1" descr="A black background with white text&#10;&#10;Description automatically generated"/>
+            <wp:cNvGraphicFramePr>
+              <a:graphicFrameLocks xmlns:a="http://schemas.openxmlformats.org/drawingml/2006/main" noChangeAspect="1"/>
+            </wp:cNvGraphicFramePr>
+            <a:graphic xmlns:a="http://schemas.openxmlformats.org/drawingml/2006/main">
+              <a:graphicData uri="http://schemas.openxmlformats.org/drawingml/2006/picture">
+                <pic:pic xmlns:pic="http://schemas.openxmlformats.org/drawingml/2006/picture">
+                  <pic:nvPicPr>
+                    <pic:cNvPr id="1342383620" name="Picture 1" descr="A black background with white text&#10;&#10;Description automatically generated"/>
+                    <pic:cNvPicPr/>
+                  </pic:nvPicPr>
+                  <pic:blipFill rotWithShape="1">
+                    <a:blip r:embed="rId13"/>
+                    <a:srcRect t="32127"/>
+                    <a:stretch/>
+                  </pic:blipFill>
+                  <pic:spPr bwMode="auto">
+                    <a:xfrm>
+                      <a:off x="0" y="0"/>
+                      <a:ext cx="1366998" cy="272609"/>
+                    </a:xfrm>
+                    <a:prstGeom prst="rect">
+                      <a:avLst/>
+                    </a:prstGeom>
+                    <a:ln>
+                      <a:noFill/>
+                    </a:ln>
+                    <a:extLst>
+                      <a:ext uri="{53640926-AAD7-44D8-BBD7-CCE9431645EC}">
+                        <a14:shadowObscured xmlns:a14="http://schemas.microsoft.com/office/drawing/2010/main"/>
+                      </a:ext>
+                    </a:extLst>
+                  </pic:spPr>
+                </pic:pic>
+              </a:graphicData>
+            </a:graphic>
+          </wp:inline>
+        </w:drawing>
+      </w:r>
+    </w:p>
+    <w:p>
+      <w:pPr>
+        <w:jc w:val="center"/>
+        <w:rPr>
+          <w:rFonts w:hint="eastAsia"/>
+          <w:lang w:eastAsia="zh-CN"/>
+        </w:rPr>
+      </w:pPr>
+      <w:r>
+        <w:rPr>
+          <w:lang w:eastAsia="zh-CN"/>
+        </w:rPr>
+        <w:t>O</w:t>
+      </w:r>
+      <w:r>
+        <w:rPr>
+          <w:rFonts w:hint="eastAsia"/>
+          <w:lang w:eastAsia="zh-CN"/>
+        </w:rPr>
+        <w:t xml:space="preserve">utput when </w:t>
+      </w:r>
+      <w:r>
+        <w:rPr>
+          <w:lang w:eastAsia="zh-CN"/>
+        </w:rPr>
+        <w:t>execute</w:t>
+      </w:r>
+      <w:r>
+        <w:rPr>
+          <w:rFonts w:hint="eastAsia"/>
+          <w:lang w:eastAsia="zh-CN"/>
         </w:rPr>
         <w:t xml:space="preserve"> </w:t>
       </w:r>
       <w:proofErr w:type="spellStart"/>
-      <w:proofErr w:type="gramStart"/>
-      <w:r>
-        <w:rPr>
-          <w:rFonts w:eastAsia="Yu Mincho" w:hint="eastAsia"/>
-          <w:lang w:eastAsia="ja-JP"/>
+      <w:r>
+        <w:rPr>
+          <w:lang w:val="en-US" w:eastAsia="zh-CN"/>
+        </w:rPr>
+        <w:t>no_sol_with_row_strai</w:t>
+      </w:r>
+      <w:proofErr w:type="spellEnd"/>
+      <w:r>
+        <w:rPr>
+          <w:rFonts w:hint="eastAsia"/>
+          <w:lang w:eastAsia="zh-CN"/>
+        </w:rPr>
+        <w:t xml:space="preserve"> ()</w:t>
+      </w:r>
+    </w:p>
+    <w:p>
+      <w:pPr>
+        <w:rPr>
+          <w:lang w:eastAsia="zh-CN"/>
+        </w:rPr>
+      </w:pPr>
+      <w:r>
+        <w:rPr>
+          <w:rFonts w:hint="eastAsia"/>
+          <w:lang w:eastAsia="zh-CN"/>
+        </w:rPr>
+        <w:t xml:space="preserve">This setup does not have a solution because even though element in each row have connection </w:t>
+      </w:r>
+      <w:r>
+        <w:rPr>
+          <w:lang w:eastAsia="zh-CN"/>
+        </w:rPr>
+        <w:t>between</w:t>
+      </w:r>
+      <w:r>
+        <w:rPr>
+          <w:rFonts w:hint="eastAsia"/>
+          <w:lang w:eastAsia="zh-CN"/>
+        </w:rPr>
+        <w:t xml:space="preserve"> </w:t>
+      </w:r>
+      <w:r>
+        <w:rPr>
+          <w:lang w:eastAsia="zh-CN"/>
+        </w:rPr>
+        <w:t>them,</w:t>
+      </w:r>
+      <w:r>
+        <w:rPr>
+          <w:rFonts w:hint="eastAsia"/>
+          <w:lang w:eastAsia="zh-CN"/>
+        </w:rPr>
+        <w:t xml:space="preserve"> but </w:t>
+      </w:r>
+      <w:r>
+        <w:rPr>
+          <w:rFonts w:hint="eastAsia"/>
+          <w:lang w:eastAsia="zh-CN"/>
+        </w:rPr>
+        <w:t>there</w:t>
+      </w:r>
+      <w:r>
+        <w:rPr>
+          <w:rFonts w:hint="eastAsia"/>
+          <w:lang w:eastAsia="zh-CN"/>
+        </w:rPr>
+        <w:t xml:space="preserve"> are no connection between rows which is needed </w:t>
+      </w:r>
+      <w:r>
+        <w:rPr>
+          <w:rFonts w:hint="eastAsia"/>
+          <w:lang w:eastAsia="zh-CN"/>
+        </w:rPr>
+        <w:t>for</w:t>
+      </w:r>
+      <w:r>
+        <w:rPr>
+          <w:rFonts w:hint="eastAsia"/>
+          <w:lang w:eastAsia="zh-CN"/>
+        </w:rPr>
+        <w:t xml:space="preserve"> the constraint for the whole grid.</w:t>
+      </w:r>
+    </w:p>
+    <w:p>
+      <w:pPr>
+        <w:rPr>
+          <w:lang w:eastAsia="zh-CN"/>
+        </w:rPr>
+      </w:pPr>
+      <w:r>
+        <w:rPr>
+          <w:rFonts w:hint="eastAsia"/>
+          <w:lang w:eastAsia="zh-CN"/>
+        </w:rPr>
+        <w:t>#may need detail</w:t>
+      </w:r>
+    </w:p>
+    <w:p>
+      <w:pPr>
+        <w:pStyle w:val="ListParagraph"/>
+        <w:numPr>
+          <w:ilvl w:val="0"/>
+          <w:numId w:val="17"/>
+        </w:numPr>
+        <w:rPr>
+          <w:lang w:eastAsia="zh-CN"/>
+        </w:rPr>
+      </w:pPr>
+      <w:r>
+        <w:rPr>
+          <w:lang w:eastAsia="zh-CN"/>
+        </w:rPr>
+        <w:t>R</w:t>
+      </w:r>
+      <w:r>
+        <w:rPr>
+          <w:rFonts w:hint="eastAsia"/>
+          <w:lang w:eastAsia="zh-CN"/>
+        </w:rPr>
+        <w:t xml:space="preserve">emove a pipe in solution route when it only </w:t>
+      </w:r>
+      <w:r>
+        <w:rPr>
+          <w:lang w:eastAsia="zh-CN"/>
+        </w:rPr>
+        <w:t>has</w:t>
+      </w:r>
+      <w:r>
+        <w:rPr>
+          <w:rFonts w:hint="eastAsia"/>
+          <w:lang w:eastAsia="zh-CN"/>
+        </w:rPr>
+        <w:t xml:space="preserve"> one solution</w:t>
+      </w:r>
+    </w:p>
+    <w:p>
+      <w:pPr>
+        <w:pStyle w:val="ListParagraph"/>
+        <w:ind w:left="360"/>
+        <w:jc w:val="center"/>
+        <w:rPr>
+          <w:noProof/>
+        </w:rPr>
+      </w:pPr>
+      <w:r>
+        <w:rPr>
+          <w:lang w:eastAsia="zh-CN"/>
+        </w:rPr>
+        <w:drawing>
+          <wp:inline distT="0" distB="0" distL="0" distR="0" wp14:anchorId="4AD661D3" wp14:editId="3CDE9198">
+            <wp:extent cx="1896166" cy="2013795"/>
+            <wp:effectExtent l="0" t="0" r="8890" b="5715"/>
+            <wp:docPr id="1302027113" name="Picture 1" descr="A screen shot of a computer&#10;&#10;Description automatically generated"/>
+            <wp:cNvGraphicFramePr>
+              <a:graphicFrameLocks xmlns:a="http://schemas.openxmlformats.org/drawingml/2006/main" noChangeAspect="1"/>
+            </wp:cNvGraphicFramePr>
+            <a:graphic xmlns:a="http://schemas.openxmlformats.org/drawingml/2006/main">
+              <a:graphicData uri="http://schemas.openxmlformats.org/drawingml/2006/picture">
+                <pic:pic xmlns:pic="http://schemas.openxmlformats.org/drawingml/2006/picture">
+                  <pic:nvPicPr>
+                    <pic:cNvPr id="1302027113" name="Picture 1" descr="A screen shot of a computer&#10;&#10;Description automatically generated"/>
+                    <pic:cNvPicPr/>
+                  </pic:nvPicPr>
+                  <pic:blipFill>
+                    <a:blip r:embed="rId14"/>
+                    <a:stretch>
+                      <a:fillRect/>
+                    </a:stretch>
+                  </pic:blipFill>
+                  <pic:spPr>
+                    <a:xfrm>
+                      <a:off x="0" y="0"/>
+                      <a:ext cx="1900328" cy="2018215"/>
+                    </a:xfrm>
+                    <a:prstGeom prst="rect">
+                      <a:avLst/>
+                    </a:prstGeom>
+                  </pic:spPr>
+                </pic:pic>
+              </a:graphicData>
+            </a:graphic>
+          </wp:inline>
+        </w:drawing>
+      </w:r>
+      <w:r>
+        <w:rPr>
+          <w:noProof/>
+        </w:rPr>
+        <w:t xml:space="preserve"> </w:t>
+      </w:r>
+      <w:r>
+        <w:rPr>
+          <w:lang w:eastAsia="zh-CN"/>
+        </w:rPr>
+        <w:drawing>
+          <wp:inline distT="0" distB="0" distL="0" distR="0" wp14:anchorId="645B5373" wp14:editId="40FAF670">
+            <wp:extent cx="1845493" cy="1966225"/>
+            <wp:effectExtent l="0" t="0" r="2540" b="0"/>
+            <wp:docPr id="1846754460" name="Picture 1" descr="A screenshot of a computer screen&#10;&#10;Description automatically generated"/>
+            <wp:cNvGraphicFramePr>
+              <a:graphicFrameLocks xmlns:a="http://schemas.openxmlformats.org/drawingml/2006/main" noChangeAspect="1"/>
+            </wp:cNvGraphicFramePr>
+            <a:graphic xmlns:a="http://schemas.openxmlformats.org/drawingml/2006/main">
+              <a:graphicData uri="http://schemas.openxmlformats.org/drawingml/2006/picture">
+                <pic:pic xmlns:pic="http://schemas.openxmlformats.org/drawingml/2006/picture">
+                  <pic:nvPicPr>
+                    <pic:cNvPr id="1846754460" name="Picture 1" descr="A screenshot of a computer screen&#10;&#10;Description automatically generated"/>
+                    <pic:cNvPicPr/>
+                  </pic:nvPicPr>
+                  <pic:blipFill>
+                    <a:blip r:embed="rId15"/>
+                    <a:stretch>
+                      <a:fillRect/>
+                    </a:stretch>
+                  </pic:blipFill>
+                  <pic:spPr>
+                    <a:xfrm>
+                      <a:off x="0" y="0"/>
+                      <a:ext cx="1847722" cy="1968599"/>
+                    </a:xfrm>
+                    <a:prstGeom prst="rect">
+                      <a:avLst/>
+                    </a:prstGeom>
+                  </pic:spPr>
+                </pic:pic>
+              </a:graphicData>
+            </a:graphic>
+          </wp:inline>
+        </w:drawing>
+      </w:r>
+      <w:r>
+        <w:rPr>
+          <w:lang w:eastAsia="zh-CN"/>
+        </w:rPr>
+        <w:t xml:space="preserve"> </w:t>
+      </w:r>
+    </w:p>
+    <w:p>
+      <w:pPr>
+        <w:pStyle w:val="ListParagraph"/>
+        <w:ind w:left="360"/>
+        <w:rPr>
+          <w:lang w:eastAsia="zh-CN"/>
+        </w:rPr>
+      </w:pPr>
+      <w:r>
+        <w:rPr>
+          <w:rFonts w:hint="eastAsia"/>
+          <w:lang w:eastAsia="zh-CN"/>
+        </w:rPr>
+        <w:t xml:space="preserve">On the left is a test case we used for our model and on the </w:t>
+      </w:r>
+      <w:r>
+        <w:rPr>
+          <w:lang w:eastAsia="zh-CN"/>
+        </w:rPr>
+        <w:t>right,</w:t>
+      </w:r>
+      <w:r>
+        <w:rPr>
+          <w:rFonts w:hint="eastAsia"/>
+          <w:lang w:eastAsia="zh-CN"/>
+        </w:rPr>
+        <w:t xml:space="preserve"> it shows that this test case </w:t>
+      </w:r>
+      <w:r>
+        <w:rPr>
+          <w:lang w:eastAsia="zh-CN"/>
+        </w:rPr>
+        <w:t>has</w:t>
+      </w:r>
+      <w:r>
+        <w:rPr>
+          <w:rFonts w:hint="eastAsia"/>
+          <w:lang w:eastAsia="zh-CN"/>
+        </w:rPr>
+        <w:t xml:space="preserve"> solutions and </w:t>
+      </w:r>
+      <w:r>
+        <w:rPr>
+          <w:lang w:eastAsia="zh-CN"/>
+        </w:rPr>
+        <w:t>display all</w:t>
+      </w:r>
+      <w:r>
+        <w:rPr>
+          <w:rFonts w:hint="eastAsia"/>
+          <w:lang w:eastAsia="zh-CN"/>
+        </w:rPr>
+        <w:t xml:space="preserve"> the connections this test case </w:t>
+      </w:r>
+      <w:r>
+        <w:rPr>
+          <w:lang w:eastAsia="zh-CN"/>
+        </w:rPr>
+        <w:t>has</w:t>
+      </w:r>
+      <w:r>
+        <w:rPr>
+          <w:rFonts w:hint="eastAsia"/>
+          <w:lang w:eastAsia="zh-CN"/>
+        </w:rPr>
+        <w:t xml:space="preserve">. </w:t>
+      </w:r>
+      <w:r>
+        <w:rPr>
+          <w:rFonts w:hint="eastAsia"/>
+          <w:lang w:eastAsia="zh-CN"/>
+        </w:rPr>
+        <w:t>And there are one solution routes for this one is: location 10 to 11 to 21 to 31 to 32 to 33 to 34.</w:t>
+      </w:r>
+    </w:p>
+    <w:p>
+      <w:pPr>
+        <w:pStyle w:val="ListParagraph"/>
+        <w:ind w:left="360"/>
+        <w:rPr>
+          <w:lang w:eastAsia="zh-CN"/>
+        </w:rPr>
+      </w:pPr>
+      <w:r>
+        <w:rPr>
+          <w:rFonts w:hint="eastAsia"/>
+          <w:lang w:eastAsia="zh-CN"/>
+        </w:rPr>
+        <w:t>For the model exploration, we want to r</w:t>
+      </w:r>
+      <w:r>
+        <w:rPr>
+          <w:rFonts w:hint="eastAsia"/>
+          <w:lang w:eastAsia="zh-CN"/>
+        </w:rPr>
+        <w:t xml:space="preserve">emove a pipe in solution route when it only </w:t>
+      </w:r>
+      <w:r>
+        <w:rPr>
+          <w:lang w:eastAsia="zh-CN"/>
+        </w:rPr>
+        <w:t>has</w:t>
+      </w:r>
+      <w:r>
+        <w:rPr>
+          <w:rFonts w:hint="eastAsia"/>
+          <w:lang w:eastAsia="zh-CN"/>
+        </w:rPr>
+        <w:t xml:space="preserve"> one solution</w:t>
+      </w:r>
+      <w:r>
+        <w:rPr>
+          <w:rFonts w:hint="eastAsia"/>
+          <w:lang w:eastAsia="zh-CN"/>
+        </w:rPr>
+        <w:t>. Then, according to our model, this should not have a solution</w:t>
+      </w:r>
+    </w:p>
+    <w:p>
+      <w:pPr>
+        <w:pStyle w:val="ListParagraph"/>
+        <w:ind w:left="360"/>
+        <w:jc w:val="center"/>
+        <w:rPr>
+          <w:lang w:eastAsia="zh-CN"/>
+        </w:rPr>
+      </w:pPr>
+      <w:r>
+        <w:rPr>
+          <w:lang w:eastAsia="zh-CN"/>
+        </w:rPr>
+        <w:drawing>
+          <wp:inline distT="0" distB="0" distL="0" distR="0" wp14:anchorId="0A3F8AB9" wp14:editId="3168E95C">
+            <wp:extent cx="2902559" cy="1543380"/>
+            <wp:effectExtent l="0" t="0" r="0" b="0"/>
+            <wp:docPr id="659852914" name="Picture 1" descr="A screen shot of a computer program&#10;&#10;Description automatically generated"/>
+            <wp:cNvGraphicFramePr>
+              <a:graphicFrameLocks xmlns:a="http://schemas.openxmlformats.org/drawingml/2006/main" noChangeAspect="1"/>
+            </wp:cNvGraphicFramePr>
+            <a:graphic xmlns:a="http://schemas.openxmlformats.org/drawingml/2006/main">
+              <a:graphicData uri="http://schemas.openxmlformats.org/drawingml/2006/picture">
+                <pic:pic xmlns:pic="http://schemas.openxmlformats.org/drawingml/2006/picture">
+                  <pic:nvPicPr>
+                    <pic:cNvPr id="659852914" name="Picture 1" descr="A screen shot of a computer program&#10;&#10;Description automatically generated"/>
+                    <pic:cNvPicPr/>
+                  </pic:nvPicPr>
+                  <pic:blipFill>
+                    <a:blip r:embed="rId16"/>
+                    <a:stretch>
+                      <a:fillRect/>
+                    </a:stretch>
+                  </pic:blipFill>
+                  <pic:spPr>
+                    <a:xfrm>
+                      <a:off x="0" y="0"/>
+                      <a:ext cx="2904498" cy="1544411"/>
+                    </a:xfrm>
+                    <a:prstGeom prst="rect">
+                      <a:avLst/>
+                    </a:prstGeom>
+                  </pic:spPr>
+                </pic:pic>
+              </a:graphicData>
+            </a:graphic>
+          </wp:inline>
+        </w:drawing>
+      </w:r>
+      <w:r>
+        <w:rPr>
+          <w:lang w:eastAsia="zh-CN"/>
+        </w:rPr>
+        <w:t xml:space="preserve"> </w:t>
+      </w:r>
+      <w:r>
+        <w:rPr>
+          <w:lang w:eastAsia="zh-CN"/>
+        </w:rPr>
+        <w:drawing>
+          <wp:inline distT="0" distB="0" distL="0" distR="0" wp14:anchorId="053CD80B" wp14:editId="4413B70D">
+            <wp:extent cx="1400172" cy="1374243"/>
+            <wp:effectExtent l="0" t="0" r="0" b="0"/>
+            <wp:docPr id="1310000663" name="Picture 1" descr="A screen shot of a computer&#10;&#10;Description automatically generated"/>
+            <wp:cNvGraphicFramePr>
+              <a:graphicFrameLocks xmlns:a="http://schemas.openxmlformats.org/drawingml/2006/main" noChangeAspect="1"/>
+            </wp:cNvGraphicFramePr>
+            <a:graphic xmlns:a="http://schemas.openxmlformats.org/drawingml/2006/main">
+              <a:graphicData uri="http://schemas.openxmlformats.org/drawingml/2006/picture">
+                <pic:pic xmlns:pic="http://schemas.openxmlformats.org/drawingml/2006/picture">
+                  <pic:nvPicPr>
+                    <pic:cNvPr id="1310000663" name="Picture 1" descr="A screen shot of a computer&#10;&#10;Description automatically generated"/>
+                    <pic:cNvPicPr/>
+                  </pic:nvPicPr>
+                  <pic:blipFill>
+                    <a:blip r:embed="rId17"/>
+                    <a:stretch>
+                      <a:fillRect/>
+                    </a:stretch>
+                  </pic:blipFill>
+                  <pic:spPr>
+                    <a:xfrm>
+                      <a:off x="0" y="0"/>
+                      <a:ext cx="1402936" cy="1376956"/>
+                    </a:xfrm>
+                    <a:prstGeom prst="rect">
+                      <a:avLst/>
+                    </a:prstGeom>
+                  </pic:spPr>
+                </pic:pic>
+              </a:graphicData>
+            </a:graphic>
+          </wp:inline>
+        </w:drawing>
+      </w:r>
+    </w:p>
+    <w:p>
+      <w:pPr>
+        <w:pStyle w:val="ListParagraph"/>
+        <w:ind w:left="360"/>
+        <w:jc w:val="center"/>
+        <w:rPr>
+          <w:lang w:eastAsia="zh-CN"/>
+        </w:rPr>
+      </w:pPr>
+      <w:r>
+        <w:rPr>
+          <w:lang w:eastAsia="zh-CN"/>
+        </w:rPr>
+        <w:t>C</w:t>
+      </w:r>
+      <w:r>
+        <w:rPr>
+          <w:rFonts w:hint="eastAsia"/>
+          <w:lang w:eastAsia="zh-CN"/>
+        </w:rPr>
+        <w:t xml:space="preserve">ode for the function and output of </w:t>
+      </w:r>
+      <w:r>
+        <w:rPr>
+          <w:lang w:eastAsia="zh-CN"/>
+        </w:rPr>
+        <w:t>executing</w:t>
+      </w:r>
+      <w:r>
+        <w:rPr>
+          <w:rFonts w:hint="eastAsia"/>
+          <w:lang w:eastAsia="zh-CN"/>
+        </w:rPr>
+        <w:t xml:space="preserve"> the function</w:t>
+      </w:r>
+    </w:p>
+    <w:p>
+      <w:pPr>
+        <w:pStyle w:val="ListParagraph"/>
+        <w:ind w:left="360"/>
+        <w:rPr>
+          <w:lang w:eastAsia="zh-CN"/>
+        </w:rPr>
+      </w:pPr>
+      <w:r>
+        <w:rPr>
+          <w:rFonts w:hint="eastAsia"/>
+          <w:lang w:eastAsia="zh-CN"/>
+        </w:rPr>
+        <w:t xml:space="preserve">But instead of saying no solution for this grid, solver did give a solution that is not right (it </w:t>
+      </w:r>
+      <w:r>
+        <w:rPr>
+          <w:lang w:eastAsia="zh-CN"/>
+        </w:rPr>
+        <w:t>has</w:t>
+      </w:r>
+      <w:r>
+        <w:rPr>
+          <w:rFonts w:hint="eastAsia"/>
+          <w:lang w:eastAsia="zh-CN"/>
+        </w:rPr>
+        <w:t xml:space="preserve"> connection for grid cell 21). </w:t>
+      </w:r>
+      <w:r>
+        <w:rPr>
+          <w:lang w:eastAsia="zh-CN"/>
+        </w:rPr>
+        <w:t xml:space="preserve">Since the condition for two grid cells to be connected is if they are neighbours and the pipes on them have opening towards each other, and 21 has no pipe on it means that there should be no connection to it and from it. </w:t>
+      </w:r>
+      <w:r>
+        <w:rPr>
+          <w:rFonts w:hint="eastAsia"/>
+          <w:lang w:eastAsia="zh-CN"/>
+        </w:rPr>
+        <w:t>We soon realized that we are missing a constraint and a proposition that checks if there are empty grid cell</w:t>
+      </w:r>
+      <w:r>
+        <w:rPr>
+          <w:lang w:eastAsia="zh-CN"/>
+        </w:rPr>
+        <w:t>s.</w:t>
+      </w:r>
+      <w:r>
+        <w:rPr>
+          <w:rFonts w:hint="eastAsia"/>
+          <w:lang w:eastAsia="zh-CN"/>
+        </w:rPr>
+        <w:t xml:space="preserve"> </w:t>
+      </w:r>
+      <w:r>
+        <w:rPr>
+          <w:lang w:eastAsia="zh-CN"/>
+        </w:rPr>
+        <w:t>Before this function,</w:t>
+      </w:r>
+      <w:r>
+        <w:rPr>
+          <w:rFonts w:hint="eastAsia"/>
+          <w:lang w:eastAsia="zh-CN"/>
+        </w:rPr>
+        <w:t xml:space="preserve"> we assumed that all gird </w:t>
+      </w:r>
+      <w:r>
+        <w:rPr>
+          <w:lang w:eastAsia="zh-CN"/>
+        </w:rPr>
+        <w:t>cells</w:t>
+      </w:r>
+      <w:r>
+        <w:rPr>
+          <w:rFonts w:hint="eastAsia"/>
+          <w:lang w:eastAsia="zh-CN"/>
+        </w:rPr>
+        <w:t xml:space="preserve"> have a </w:t>
+      </w:r>
+      <w:r>
+        <w:rPr>
+          <w:lang w:eastAsia="zh-CN"/>
         </w:rPr>
         <w:t>pipe</w:t>
       </w:r>
-      <w:proofErr w:type="gramEnd"/>
-      <w:r>
-        <w:rPr>
-          <w:rFonts w:eastAsia="Yu Mincho" w:hint="eastAsia"/>
-          <w:lang w:eastAsia="ja-JP"/>
-        </w:rPr>
-        <w:t>_type</w:t>
+      <w:r>
+        <w:rPr>
+          <w:rFonts w:hint="eastAsia"/>
+          <w:lang w:eastAsia="zh-CN"/>
+        </w:rPr>
+        <w:t xml:space="preserve"> on it</w:t>
+      </w:r>
+      <w:r>
+        <w:rPr>
+          <w:lang w:eastAsia="zh-CN"/>
+        </w:rPr>
+        <w:t>.</w:t>
+      </w:r>
+    </w:p>
+    <w:p>
+      <w:pPr>
+        <w:pStyle w:val="ListParagraph"/>
+        <w:ind w:left="360"/>
+        <w:rPr>
+          <w:lang w:eastAsia="zh-CN"/>
+        </w:rPr>
+      </w:pPr>
+    </w:p>
+    <w:p>
+      <w:pPr>
+        <w:pStyle w:val="ListParagraph"/>
+        <w:ind w:left="360"/>
+        <w:jc w:val="center"/>
+        <w:rPr>
+          <w:lang w:eastAsia="zh-CN"/>
+        </w:rPr>
+      </w:pPr>
+      <w:r>
+        <w:rPr>
+          <w:lang w:eastAsia="zh-CN"/>
+        </w:rPr>
+        <w:lastRenderedPageBreak/>
+        <w:drawing>
+          <wp:inline distT="0" distB="0" distL="0" distR="0" wp14:anchorId="023FF8BD" wp14:editId="1CC07D87">
+            <wp:extent cx="5787676" cy="758705"/>
+            <wp:effectExtent l="0" t="0" r="3810" b="3810"/>
+            <wp:docPr id="1176389417" name="Picture 1" descr="A black screen with white text&#10;&#10;Description automatically generated"/>
+            <wp:cNvGraphicFramePr>
+              <a:graphicFrameLocks xmlns:a="http://schemas.openxmlformats.org/drawingml/2006/main" noChangeAspect="1"/>
+            </wp:cNvGraphicFramePr>
+            <a:graphic xmlns:a="http://schemas.openxmlformats.org/drawingml/2006/main">
+              <a:graphicData uri="http://schemas.openxmlformats.org/drawingml/2006/picture">
+                <pic:pic xmlns:pic="http://schemas.openxmlformats.org/drawingml/2006/picture">
+                  <pic:nvPicPr>
+                    <pic:cNvPr id="1176389417" name="Picture 1" descr="A black screen with white text&#10;&#10;Description automatically generated"/>
+                    <pic:cNvPicPr/>
+                  </pic:nvPicPr>
+                  <pic:blipFill>
+                    <a:blip r:embed="rId18"/>
+                    <a:stretch>
+                      <a:fillRect/>
+                    </a:stretch>
+                  </pic:blipFill>
+                  <pic:spPr>
+                    <a:xfrm>
+                      <a:off x="0" y="0"/>
+                      <a:ext cx="5787676" cy="758705"/>
+                    </a:xfrm>
+                    <a:prstGeom prst="rect">
+                      <a:avLst/>
+                    </a:prstGeom>
+                  </pic:spPr>
+                </pic:pic>
+              </a:graphicData>
+            </a:graphic>
+          </wp:inline>
+        </w:drawing>
+      </w:r>
+    </w:p>
+    <w:p>
+      <w:pPr>
+        <w:pStyle w:val="ListParagraph"/>
+        <w:ind w:left="360"/>
+        <w:jc w:val="center"/>
+        <w:rPr>
+          <w:lang w:eastAsia="zh-CN"/>
+        </w:rPr>
+      </w:pPr>
+      <w:r>
+        <w:rPr>
+          <w:lang w:eastAsia="zh-CN"/>
+        </w:rPr>
+        <w:t>Add constraint to check if any grid cell is empty</w:t>
+      </w:r>
+    </w:p>
+    <w:p>
+      <w:pPr>
+        <w:pStyle w:val="ListParagraph"/>
+        <w:ind w:left="360"/>
+        <w:jc w:val="center"/>
+        <w:rPr>
+          <w:lang w:eastAsia="zh-CN"/>
+        </w:rPr>
+      </w:pPr>
+    </w:p>
+    <w:p>
+      <w:pPr>
+        <w:pStyle w:val="ListParagraph"/>
+        <w:ind w:left="360"/>
+        <w:jc w:val="center"/>
+        <w:rPr>
+          <w:lang w:eastAsia="zh-CN"/>
+        </w:rPr>
+      </w:pPr>
+      <w:r>
+        <w:rPr>
+          <w:lang w:eastAsia="zh-CN"/>
+        </w:rPr>
+        <w:drawing>
+          <wp:inline distT="0" distB="0" distL="0" distR="0" wp14:anchorId="1890A687" wp14:editId="3E21082F">
+            <wp:extent cx="5834544" cy="309377"/>
+            <wp:effectExtent l="0" t="0" r="0" b="0"/>
+            <wp:docPr id="108940621" name="Picture 1" descr="A screen shot of a computer code&#10;&#10;Description automatically generated"/>
+            <wp:cNvGraphicFramePr>
+              <a:graphicFrameLocks xmlns:a="http://schemas.openxmlformats.org/drawingml/2006/main" noChangeAspect="1"/>
+            </wp:cNvGraphicFramePr>
+            <a:graphic xmlns:a="http://schemas.openxmlformats.org/drawingml/2006/main">
+              <a:graphicData uri="http://schemas.openxmlformats.org/drawingml/2006/picture">
+                <pic:pic xmlns:pic="http://schemas.openxmlformats.org/drawingml/2006/picture">
+                  <pic:nvPicPr>
+                    <pic:cNvPr id="108940621" name="Picture 1" descr="A screen shot of a computer code&#10;&#10;Description automatically generated"/>
+                    <pic:cNvPicPr/>
+                  </pic:nvPicPr>
+                  <pic:blipFill rotWithShape="1">
+                    <a:blip r:embed="rId19"/>
+                    <a:srcRect t="73216"/>
+                    <a:stretch/>
+                  </pic:blipFill>
+                  <pic:spPr bwMode="auto">
+                    <a:xfrm>
+                      <a:off x="0" y="0"/>
+                      <a:ext cx="5840717" cy="309704"/>
+                    </a:xfrm>
+                    <a:prstGeom prst="rect">
+                      <a:avLst/>
+                    </a:prstGeom>
+                    <a:ln>
+                      <a:noFill/>
+                    </a:ln>
+                    <a:extLst>
+                      <a:ext uri="{53640926-AAD7-44D8-BBD7-CCE9431645EC}">
+                        <a14:shadowObscured xmlns:a14="http://schemas.microsoft.com/office/drawing/2010/main"/>
+                      </a:ext>
+                    </a:extLst>
+                  </pic:spPr>
+                </pic:pic>
+              </a:graphicData>
+            </a:graphic>
+          </wp:inline>
+        </w:drawing>
+      </w:r>
+    </w:p>
+    <w:p>
+      <w:pPr>
+        <w:pStyle w:val="ListParagraph"/>
+        <w:ind w:left="360"/>
+        <w:jc w:val="center"/>
+        <w:rPr>
+          <w:lang w:eastAsia="zh-CN"/>
+        </w:rPr>
+      </w:pPr>
+      <w:r>
+        <w:rPr>
+          <w:lang w:eastAsia="zh-CN"/>
+        </w:rPr>
+        <w:t xml:space="preserve">Add constraint: check all location that is neighbour, </w:t>
+      </w:r>
+      <w:r>
+        <w:rPr>
+          <w:lang w:eastAsia="zh-CN"/>
+        </w:rPr>
+        <w:t xml:space="preserve">if any </w:t>
+      </w:r>
+      <w:r>
+        <w:rPr>
+          <w:lang w:eastAsia="zh-CN"/>
+        </w:rPr>
+        <w:t>location in a neighbour pair</w:t>
+      </w:r>
+      <w:r>
+        <w:rPr>
+          <w:lang w:eastAsia="zh-CN"/>
+        </w:rPr>
+        <w:t xml:space="preserve"> empty, there should be no connection to </w:t>
+      </w:r>
+      <w:r>
+        <w:rPr>
+          <w:lang w:eastAsia="zh-CN"/>
+        </w:rPr>
+        <w:t>that cell</w:t>
+      </w:r>
+    </w:p>
+    <w:p>
+      <w:pPr>
+        <w:pStyle w:val="ListParagraph"/>
+        <w:ind w:left="360"/>
+        <w:rPr>
+          <w:lang w:eastAsia="zh-CN"/>
+        </w:rPr>
+      </w:pPr>
+      <w:r>
+        <w:rPr>
+          <w:lang w:eastAsia="zh-CN"/>
+        </w:rPr>
+        <w:t>After adding the code</w:t>
+      </w:r>
+      <w:r>
+        <w:rPr>
+          <w:lang w:eastAsia="zh-CN"/>
+        </w:rPr>
+        <w:t>s</w:t>
+      </w:r>
+      <w:r>
+        <w:rPr>
+          <w:lang w:eastAsia="zh-CN"/>
+        </w:rPr>
+        <w:t xml:space="preserve"> in the picture</w:t>
+      </w:r>
+      <w:r>
+        <w:rPr>
+          <w:lang w:eastAsia="zh-CN"/>
+        </w:rPr>
+        <w:t>s</w:t>
+      </w:r>
+      <w:r>
+        <w:rPr>
+          <w:lang w:eastAsia="zh-CN"/>
+        </w:rPr>
+        <w:t xml:space="preserve">, now executing the function </w:t>
+      </w:r>
+      <w:proofErr w:type="spellStart"/>
+      <w:r>
+        <w:rPr>
+          <w:lang w:eastAsia="zh-CN"/>
+        </w:rPr>
+        <w:t>empty_grid_cell</w:t>
       </w:r>
       <w:proofErr w:type="spellEnd"/>
       <w:r>
         <w:rPr>
-          <w:rFonts w:eastAsia="Yu Mincho" w:hint="eastAsia"/>
-          <w:lang w:eastAsia="ja-JP"/>
-        </w:rPr>
-        <w:t xml:space="preserve">, we write a nested for </w:t>
-      </w:r>
-      <w:r>
-        <w:rPr>
-          <w:rFonts w:eastAsia="Yu Mincho"/>
-          <w:lang w:eastAsia="ja-JP"/>
-        </w:rPr>
-        <w:t>loop</w:t>
-      </w:r>
-      <w:r>
-        <w:rPr>
-          <w:rFonts w:eastAsia="Yu Mincho" w:hint="eastAsia"/>
-          <w:lang w:eastAsia="ja-JP"/>
-        </w:rPr>
-        <w:t xml:space="preserve"> </w:t>
-      </w:r>
-      <w:r>
-        <w:rPr>
-          <w:rFonts w:eastAsia="Yu Mincho" w:hint="eastAsia"/>
-          <w:lang w:eastAsia="ja-JP"/>
-        </w:rPr>
-        <w:t>to find every possible figu</w:t>
-      </w:r>
-      <w:r>
-        <w:rPr>
-          <w:rFonts w:eastAsia="Yu Mincho"/>
-          <w:lang w:eastAsia="ja-JP"/>
-        </w:rPr>
-        <w:t>r</w:t>
-      </w:r>
-      <w:r>
-        <w:rPr>
-          <w:rFonts w:eastAsia="Yu Mincho" w:hint="eastAsia"/>
-          <w:lang w:eastAsia="ja-JP"/>
-        </w:rPr>
-        <w:t>e a pipe can have</w:t>
-      </w:r>
-      <w:r>
-        <w:rPr>
-          <w:rFonts w:eastAsia="Yu Mincho" w:hint="eastAsia"/>
-          <w:lang w:eastAsia="ja-JP"/>
-        </w:rPr>
-        <w:t xml:space="preserve"> </w:t>
-      </w:r>
-      <w:r>
-        <w:rPr>
-          <w:rFonts w:eastAsia="Yu Mincho" w:hint="eastAsia"/>
-          <w:lang w:eastAsia="ja-JP"/>
-        </w:rPr>
-        <w:t>(like [</w:t>
-      </w:r>
-      <w:r>
-        <w:rPr>
-          <w:rFonts w:eastAsia="Yu Mincho"/>
-          <w:lang w:eastAsia="ja-JP"/>
-        </w:rPr>
-        <w:t>‘</w:t>
-      </w:r>
-      <w:r>
-        <w:rPr>
-          <w:rFonts w:eastAsia="Yu Mincho" w:hint="eastAsia"/>
-          <w:lang w:eastAsia="ja-JP"/>
-        </w:rPr>
-        <w:t>N</w:t>
-      </w:r>
-      <w:r>
-        <w:rPr>
-          <w:rFonts w:eastAsia="Yu Mincho"/>
-          <w:lang w:eastAsia="ja-JP"/>
-        </w:rPr>
-        <w:t>’</w:t>
-      </w:r>
-      <w:r>
-        <w:rPr>
-          <w:rFonts w:eastAsia="Yu Mincho" w:hint="eastAsia"/>
-          <w:lang w:eastAsia="ja-JP"/>
-        </w:rPr>
-        <w:t>,</w:t>
-      </w:r>
-      <w:r>
-        <w:rPr>
-          <w:rFonts w:eastAsia="Yu Mincho"/>
-          <w:lang w:eastAsia="ja-JP"/>
-        </w:rPr>
-        <w:t>’</w:t>
-      </w:r>
-      <w:r>
-        <w:rPr>
-          <w:rFonts w:eastAsia="Yu Mincho" w:hint="eastAsia"/>
-          <w:lang w:eastAsia="ja-JP"/>
-        </w:rPr>
-        <w:t> </w:t>
-      </w:r>
-      <w:r>
-        <w:rPr>
-          <w:rFonts w:eastAsia="Yu Mincho" w:hint="eastAsia"/>
-          <w:lang w:eastAsia="ja-JP"/>
-        </w:rPr>
-        <w:t>W</w:t>
-      </w:r>
-      <w:r>
-        <w:rPr>
-          <w:rFonts w:eastAsia="Yu Mincho"/>
-          <w:lang w:eastAsia="ja-JP"/>
-        </w:rPr>
-        <w:t>’</w:t>
-      </w:r>
-      <w:r>
-        <w:rPr>
-          <w:rFonts w:eastAsia="Yu Mincho" w:hint="eastAsia"/>
-          <w:lang w:eastAsia="ja-JP"/>
-        </w:rPr>
-        <w:t>], but the elem</w:t>
-      </w:r>
-      <w:r>
-        <w:rPr>
-          <w:rFonts w:eastAsia="Yu Mincho"/>
-          <w:lang w:eastAsia="ja-JP"/>
-        </w:rPr>
-        <w:t>e</w:t>
-      </w:r>
-      <w:r>
-        <w:rPr>
-          <w:rFonts w:eastAsia="Yu Mincho" w:hint="eastAsia"/>
-          <w:lang w:eastAsia="ja-JP"/>
-        </w:rPr>
-        <w:t xml:space="preserve">nts in there should not be </w:t>
-      </w:r>
-      <w:r>
-        <w:rPr>
-          <w:rFonts w:eastAsia="Yu Mincho" w:hint="eastAsia"/>
-          <w:lang w:eastAsia="ja-JP"/>
-        </w:rPr>
-        <w:t>the </w:t>
-      </w:r>
-      <w:r>
-        <w:rPr>
-          <w:rFonts w:eastAsia="Yu Mincho" w:hint="eastAsia"/>
-          <w:lang w:eastAsia="ja-JP"/>
-        </w:rPr>
-        <w:t>same)</w:t>
-      </w:r>
-      <w:r>
-        <w:rPr>
-          <w:rFonts w:eastAsia="Yu Mincho" w:hint="eastAsia"/>
-          <w:lang w:eastAsia="ja-JP"/>
-        </w:rPr>
-        <w:t xml:space="preserve">. </w:t>
-      </w:r>
-      <w:r>
-        <w:rPr>
-          <w:rFonts w:eastAsia="Yu Mincho"/>
-          <w:lang w:eastAsia="ja-JP"/>
-        </w:rPr>
-        <w:t>N</w:t>
-      </w:r>
-      <w:r>
-        <w:rPr>
-          <w:rFonts w:eastAsia="Yu Mincho" w:hint="eastAsia"/>
-          <w:lang w:eastAsia="ja-JP"/>
-        </w:rPr>
-        <w:t xml:space="preserve">ested for loop for </w:t>
-      </w:r>
-      <w:proofErr w:type="spellStart"/>
-      <w:r>
-        <w:rPr>
-          <w:rFonts w:eastAsia="Yu Mincho" w:hint="eastAsia"/>
-          <w:lang w:eastAsia="ja-JP"/>
-        </w:rPr>
-        <w:t>i</w:t>
-      </w:r>
-      <w:proofErr w:type="spellEnd"/>
-      <w:r>
-        <w:rPr>
-          <w:rFonts w:eastAsia="Yu Mincho" w:hint="eastAsia"/>
-          <w:lang w:eastAsia="ja-JP"/>
-        </w:rPr>
-        <w:t>, for j, for k when running giving back something like [</w:t>
-      </w:r>
-      <w:r>
-        <w:rPr>
-          <w:rFonts w:eastAsia="Yu Mincho"/>
-          <w:lang w:eastAsia="ja-JP"/>
-        </w:rPr>
-        <w:t>‘</w:t>
-      </w:r>
-      <w:r>
-        <w:rPr>
-          <w:rFonts w:eastAsia="Yu Mincho" w:hint="eastAsia"/>
-          <w:lang w:eastAsia="ja-JP"/>
-        </w:rPr>
-        <w:t>N</w:t>
-      </w:r>
-      <w:r>
-        <w:rPr>
-          <w:rFonts w:eastAsia="Yu Mincho"/>
-          <w:lang w:eastAsia="ja-JP"/>
-        </w:rPr>
-        <w:t>’</w:t>
-      </w:r>
-      <w:r>
-        <w:rPr>
-          <w:rFonts w:eastAsia="Yu Mincho" w:hint="eastAsia"/>
-          <w:lang w:eastAsia="ja-JP"/>
-        </w:rPr>
-        <w:t>,</w:t>
-      </w:r>
-      <w:r>
-        <w:rPr>
-          <w:rFonts w:eastAsia="Yu Mincho"/>
-          <w:lang w:eastAsia="ja-JP"/>
-        </w:rPr>
-        <w:t>’</w:t>
-      </w:r>
-      <w:r>
-        <w:rPr>
-          <w:rFonts w:eastAsia="Yu Mincho" w:hint="eastAsia"/>
-          <w:lang w:eastAsia="ja-JP"/>
-        </w:rPr>
-        <w:t> </w:t>
-      </w:r>
-      <w:r>
-        <w:rPr>
-          <w:rFonts w:eastAsia="Yu Mincho" w:hint="eastAsia"/>
-          <w:lang w:eastAsia="ja-JP"/>
-        </w:rPr>
-        <w:t>W</w:t>
-      </w:r>
-      <w:r>
-        <w:rPr>
-          <w:rFonts w:eastAsia="Yu Mincho"/>
-          <w:lang w:eastAsia="ja-JP"/>
-        </w:rPr>
-        <w:t>’</w:t>
-      </w:r>
-      <w:r>
-        <w:rPr>
-          <w:rFonts w:eastAsia="Yu Mincho" w:hint="eastAsia"/>
-          <w:lang w:eastAsia="ja-JP"/>
-        </w:rPr>
-        <w:t>,</w:t>
-      </w:r>
-      <w:r>
-        <w:rPr>
-          <w:rFonts w:eastAsia="Yu Mincho"/>
-          <w:lang w:eastAsia="ja-JP"/>
-        </w:rPr>
-        <w:t>’</w:t>
-      </w:r>
-      <w:r>
-        <w:rPr>
-          <w:rFonts w:eastAsia="Yu Mincho" w:hint="eastAsia"/>
-          <w:lang w:eastAsia="ja-JP"/>
-        </w:rPr>
-        <w:t> </w:t>
-      </w:r>
-      <w:r>
-        <w:rPr>
-          <w:rFonts w:eastAsia="Yu Mincho" w:hint="eastAsia"/>
-          <w:lang w:eastAsia="ja-JP"/>
-        </w:rPr>
-        <w:t>W</w:t>
-      </w:r>
-      <w:r>
-        <w:rPr>
-          <w:rFonts w:eastAsia="Yu Mincho"/>
-          <w:lang w:eastAsia="ja-JP"/>
-        </w:rPr>
-        <w:t>’</w:t>
-      </w:r>
-      <w:r>
-        <w:rPr>
-          <w:rFonts w:eastAsia="Yu Mincho" w:hint="eastAsia"/>
-          <w:lang w:eastAsia="ja-JP"/>
-        </w:rPr>
-        <w:t>] which is not the expectation. Then we re</w:t>
-      </w:r>
-      <w:r>
-        <w:rPr>
-          <w:rFonts w:eastAsia="Yu Mincho"/>
-          <w:lang w:eastAsia="ja-JP"/>
-        </w:rPr>
-        <w:t>a</w:t>
-      </w:r>
-      <w:r>
-        <w:rPr>
-          <w:rFonts w:eastAsia="Yu Mincho" w:hint="eastAsia"/>
-          <w:lang w:eastAsia="ja-JP"/>
-        </w:rPr>
-        <w:t>li</w:t>
-      </w:r>
-      <w:r>
-        <w:rPr>
-          <w:rFonts w:eastAsia="Yu Mincho"/>
-          <w:lang w:eastAsia="ja-JP"/>
-        </w:rPr>
-        <w:t>z</w:t>
-      </w:r>
-      <w:r>
-        <w:rPr>
-          <w:rFonts w:eastAsia="Yu Mincho" w:hint="eastAsia"/>
-          <w:lang w:eastAsia="ja-JP"/>
-        </w:rPr>
-        <w:t xml:space="preserve">ed something </w:t>
-      </w:r>
-      <w:r>
-        <w:rPr>
-          <w:rFonts w:eastAsia="Yu Mincho"/>
-          <w:lang w:eastAsia="ja-JP"/>
-        </w:rPr>
-        <w:t>wa</w:t>
-      </w:r>
-      <w:r>
-        <w:rPr>
-          <w:rFonts w:eastAsia="Yu Mincho" w:hint="eastAsia"/>
-          <w:lang w:eastAsia="ja-JP"/>
-        </w:rPr>
-        <w:t>s wrong in the j and k loop</w:t>
-      </w:r>
-      <w:r>
-        <w:rPr>
-          <w:rFonts w:eastAsia="Yu Mincho"/>
-          <w:lang w:eastAsia="ja-JP"/>
-        </w:rPr>
-        <w:t>s</w:t>
-      </w:r>
-      <w:r>
-        <w:rPr>
-          <w:rFonts w:eastAsia="Yu Mincho" w:hint="eastAsia"/>
-          <w:lang w:eastAsia="ja-JP"/>
-        </w:rPr>
-        <w:t xml:space="preserve"> since they are repeated ones. After correcting</w:t>
-      </w:r>
-      <w:r>
-        <w:rPr>
-          <w:rFonts w:eastAsia="Yu Mincho" w:hint="eastAsia"/>
-          <w:lang w:eastAsia="ja-JP"/>
-        </w:rPr>
-        <w:t xml:space="preserve"> the staring value in loops from (</w:t>
-      </w:r>
-      <w:proofErr w:type="gramStart"/>
-      <w:r>
-        <w:rPr>
-          <w:rFonts w:eastAsia="Yu Mincho" w:hint="eastAsia"/>
-          <w:lang w:eastAsia="ja-JP"/>
-        </w:rPr>
-        <w:t>0,i</w:t>
-      </w:r>
-      <w:proofErr w:type="gramEnd"/>
-      <w:r>
-        <w:rPr>
-          <w:rFonts w:eastAsia="Yu Mincho" w:hint="eastAsia"/>
-          <w:lang w:eastAsia="ja-JP"/>
-        </w:rPr>
-        <w:t xml:space="preserve">+1,i+2) to (0,i+1,j+1). </w:t>
-      </w:r>
-      <w:r>
-        <w:rPr>
-          <w:rFonts w:eastAsia="Yu Mincho"/>
-          <w:lang w:eastAsia="ja-JP"/>
-        </w:rPr>
-        <w:t>T</w:t>
-      </w:r>
-      <w:r>
-        <w:rPr>
-          <w:rFonts w:eastAsia="Yu Mincho" w:hint="eastAsia"/>
-          <w:lang w:eastAsia="ja-JP"/>
-        </w:rPr>
-        <w:t>he prev</w:t>
-      </w:r>
-      <w:r>
-        <w:rPr>
-          <w:rFonts w:eastAsia="Yu Mincho"/>
-          <w:lang w:eastAsia="ja-JP"/>
-        </w:rPr>
-        <w:t>i</w:t>
-      </w:r>
-      <w:r>
-        <w:rPr>
-          <w:rFonts w:eastAsia="Yu Mincho" w:hint="eastAsia"/>
-          <w:lang w:eastAsia="ja-JP"/>
-        </w:rPr>
-        <w:t xml:space="preserve">ous nested loop </w:t>
-      </w:r>
-      <w:r>
-        <w:rPr>
-          <w:rFonts w:eastAsia="Yu Mincho"/>
-          <w:lang w:eastAsia="ja-JP"/>
-        </w:rPr>
-        <w:t>goes</w:t>
-      </w:r>
-      <w:r>
-        <w:rPr>
-          <w:rFonts w:eastAsia="Yu Mincho" w:hint="eastAsia"/>
-          <w:lang w:eastAsia="ja-JP"/>
-        </w:rPr>
-        <w:t xml:space="preserve"> over the second part of the array twice which cause</w:t>
-      </w:r>
-      <w:r>
-        <w:rPr>
-          <w:rFonts w:eastAsia="Yu Mincho"/>
-          <w:lang w:eastAsia="ja-JP"/>
-        </w:rPr>
-        <w:t>s</w:t>
-      </w:r>
-      <w:r>
-        <w:rPr>
-          <w:rFonts w:eastAsia="Yu Mincho" w:hint="eastAsia"/>
-          <w:lang w:eastAsia="ja-JP"/>
-        </w:rPr>
-        <w:t xml:space="preserve"> j and k loop</w:t>
-      </w:r>
-      <w:r>
-        <w:rPr>
-          <w:rFonts w:eastAsia="Yu Mincho"/>
-          <w:lang w:eastAsia="ja-JP"/>
-        </w:rPr>
-        <w:t>s</w:t>
-      </w:r>
-      <w:r>
-        <w:rPr>
-          <w:rFonts w:eastAsia="Yu Mincho" w:hint="eastAsia"/>
-          <w:lang w:eastAsia="ja-JP"/>
-        </w:rPr>
-        <w:t xml:space="preserve"> </w:t>
-      </w:r>
-      <w:r>
-        <w:rPr>
-          <w:rFonts w:eastAsia="Yu Mincho"/>
-          <w:lang w:eastAsia="ja-JP"/>
-        </w:rPr>
-        <w:t xml:space="preserve">to </w:t>
-      </w:r>
-      <w:r>
-        <w:rPr>
-          <w:rFonts w:eastAsia="Yu Mincho" w:hint="eastAsia"/>
-          <w:lang w:eastAsia="ja-JP"/>
-        </w:rPr>
-        <w:t xml:space="preserve">form </w:t>
-      </w:r>
-      <w:r>
-        <w:rPr>
-          <w:rFonts w:eastAsia="Yu Mincho" w:hint="eastAsia"/>
-          <w:lang w:eastAsia="ja-JP"/>
-        </w:rPr>
-        <w:t>the </w:t>
-      </w:r>
-      <w:r>
-        <w:rPr>
-          <w:rFonts w:eastAsia="Yu Mincho" w:hint="eastAsia"/>
-          <w:lang w:eastAsia="ja-JP"/>
-        </w:rPr>
-        <w:t>same elem</w:t>
-      </w:r>
-      <w:r>
-        <w:rPr>
-          <w:rFonts w:eastAsia="Yu Mincho"/>
-          <w:lang w:eastAsia="ja-JP"/>
-        </w:rPr>
-        <w:t>e</w:t>
-      </w:r>
-      <w:r>
-        <w:rPr>
-          <w:rFonts w:eastAsia="Yu Mincho" w:hint="eastAsia"/>
-          <w:lang w:eastAsia="ja-JP"/>
-        </w:rPr>
-        <w:t>nt.</w:t>
-      </w:r>
-    </w:p>
-    <w:p>
-      <w:pPr>
-        <w:ind w:left="720" w:hanging="720"/>
-        <w:rPr>
-          <w:rFonts w:eastAsia="Yu Mincho"/>
-          <w:lang w:eastAsia="ja-JP"/>
-        </w:rPr>
-      </w:pPr>
-    </w:p>
-    <w:p>
-      <w:pPr>
-        <w:ind w:left="720" w:hanging="720"/>
-        <w:rPr>
-          <w:rFonts w:eastAsia="Yu Mincho"/>
-          <w:lang w:eastAsia="ja-JP"/>
-        </w:rPr>
-      </w:pPr>
-      <w:r>
-        <w:rPr>
-          <w:rFonts w:eastAsia="Yu Mincho"/>
-          <w:lang w:eastAsia="ja-JP"/>
-        </w:rPr>
-        <w:t>W</w:t>
-      </w:r>
-      <w:r>
-        <w:rPr>
-          <w:rFonts w:eastAsia="Yu Mincho" w:hint="eastAsia"/>
-          <w:lang w:eastAsia="ja-JP"/>
-        </w:rPr>
-        <w:t xml:space="preserve">e have this </w:t>
-      </w:r>
-      <w:r>
-        <w:rPr>
-          <w:rFonts w:eastAsia="Yu Mincho"/>
-          <w:lang w:eastAsia="ja-JP"/>
-        </w:rPr>
-        <w:t>constraint</w:t>
-      </w:r>
-      <w:r>
-        <w:rPr>
-          <w:rFonts w:eastAsia="Yu Mincho" w:hint="eastAsia"/>
-          <w:lang w:eastAsia="ja-JP"/>
-        </w:rPr>
-        <w:t xml:space="preserve"> connected which </w:t>
-      </w:r>
-      <w:r>
-        <w:rPr>
-          <w:rFonts w:eastAsia="Yu Mincho"/>
-          <w:lang w:eastAsia="ja-JP"/>
-        </w:rPr>
-        <w:t>generate</w:t>
-      </w:r>
-      <w:r>
-        <w:rPr>
-          <w:rFonts w:eastAsia="Yu Mincho"/>
-          <w:lang w:eastAsia="ja-JP"/>
-        </w:rPr>
-        <w:t>s</w:t>
-      </w:r>
-      <w:r>
-        <w:rPr>
-          <w:rFonts w:eastAsia="Yu Mincho" w:hint="eastAsia"/>
-          <w:lang w:eastAsia="ja-JP"/>
-        </w:rPr>
-        <w:t xml:space="preserve"> with for loop what ki</w:t>
-      </w:r>
-      <w:r>
-        <w:rPr>
-          <w:rFonts w:eastAsia="Yu Mincho"/>
-          <w:lang w:eastAsia="ja-JP"/>
-        </w:rPr>
-        <w:t>n</w:t>
-      </w:r>
-      <w:r>
-        <w:rPr>
-          <w:rFonts w:eastAsia="Yu Mincho" w:hint="eastAsia"/>
-          <w:lang w:eastAsia="ja-JP"/>
-        </w:rPr>
-        <w:t xml:space="preserve">d of a pair of </w:t>
-      </w:r>
-      <w:proofErr w:type="spellStart"/>
-      <w:r>
-        <w:rPr>
-          <w:rFonts w:eastAsia="Yu Mincho" w:hint="eastAsia"/>
-          <w:lang w:eastAsia="ja-JP"/>
-        </w:rPr>
-        <w:t>pipe_type</w:t>
-      </w:r>
-      <w:proofErr w:type="spellEnd"/>
-      <w:r>
-        <w:rPr>
-          <w:rFonts w:eastAsia="Yu Mincho" w:hint="eastAsia"/>
-          <w:lang w:eastAsia="ja-JP"/>
-        </w:rPr>
-        <w:t xml:space="preserve"> can be connected like</w:t>
-      </w:r>
-      <w:r>
-        <w:rPr>
-          <w:rFonts w:eastAsia="Yu Mincho" w:hint="eastAsia"/>
-          <w:lang w:eastAsia="ja-JP"/>
-        </w:rPr>
-        <w:t xml:space="preserve"> </w:t>
-      </w:r>
-      <w:r>
-        <w:rPr>
-          <w:rFonts w:eastAsia="Yu Mincho" w:hint="eastAsia"/>
-          <w:lang w:eastAsia="ja-JP"/>
-        </w:rPr>
-        <w:t xml:space="preserve">(pipe with opening to E and </w:t>
-      </w:r>
-      <w:r>
-        <w:rPr>
-          <w:rFonts w:eastAsia="Yu Mincho"/>
-          <w:lang w:eastAsia="ja-JP"/>
-        </w:rPr>
-        <w:t>opening</w:t>
-      </w:r>
-      <w:r>
-        <w:rPr>
-          <w:rFonts w:eastAsia="Yu Mincho" w:hint="eastAsia"/>
-          <w:lang w:eastAsia="ja-JP"/>
-        </w:rPr>
-        <w:t xml:space="preserve"> EW). We found</w:t>
-      </w:r>
-      <w:r>
-        <w:rPr>
-          <w:rFonts w:eastAsia="Yu Mincho" w:hint="eastAsia"/>
-          <w:lang w:eastAsia="ja-JP"/>
-        </w:rPr>
-        <w:t xml:space="preserve"> it retu</w:t>
-      </w:r>
-      <w:r>
-        <w:rPr>
-          <w:rFonts w:eastAsia="Yu Mincho"/>
-          <w:lang w:eastAsia="ja-JP"/>
-        </w:rPr>
-        <w:t>r</w:t>
-      </w:r>
-      <w:r>
-        <w:rPr>
-          <w:rFonts w:eastAsia="Yu Mincho" w:hint="eastAsia"/>
-          <w:lang w:eastAsia="ja-JP"/>
-        </w:rPr>
-        <w:t xml:space="preserve">ned </w:t>
-      </w:r>
-      <w:r>
-        <w:rPr>
-          <w:rFonts w:eastAsia="Yu Mincho" w:hint="eastAsia"/>
-          <w:lang w:eastAsia="ja-JP"/>
-        </w:rPr>
-        <w:t>[[</w:t>
-      </w:r>
-      <w:r>
-        <w:rPr>
-          <w:rFonts w:eastAsia="Yu Mincho"/>
-          <w:lang w:eastAsia="ja-JP"/>
-        </w:rPr>
-        <w:t>‘</w:t>
-      </w:r>
-      <w:r>
-        <w:rPr>
-          <w:rFonts w:eastAsia="Yu Mincho" w:hint="eastAsia"/>
-          <w:lang w:eastAsia="ja-JP"/>
-        </w:rPr>
-        <w:t>E</w:t>
-      </w:r>
-      <w:r>
-        <w:rPr>
-          <w:rFonts w:eastAsia="Yu Mincho"/>
-          <w:lang w:eastAsia="ja-JP"/>
-        </w:rPr>
-        <w:t>’</w:t>
-      </w:r>
-      <w:r>
-        <w:rPr>
-          <w:rFonts w:eastAsia="Yu Mincho" w:hint="eastAsia"/>
-          <w:lang w:eastAsia="ja-JP"/>
-        </w:rPr>
-        <w:t>]</w:t>
-      </w:r>
-      <w:r>
-        <w:rPr>
-          <w:rFonts w:eastAsia="Yu Mincho" w:hint="eastAsia"/>
-          <w:lang w:eastAsia="ja-JP"/>
-        </w:rPr>
-        <w:t xml:space="preserve"> </w:t>
-      </w:r>
-      <w:r>
-        <w:rPr>
-          <w:rFonts w:eastAsia="Yu Mincho" w:hint="eastAsia"/>
-          <w:lang w:eastAsia="ja-JP"/>
-        </w:rPr>
-        <w:t>[</w:t>
-      </w:r>
-      <w:r>
-        <w:rPr>
-          <w:rFonts w:eastAsia="Yu Mincho"/>
-          <w:lang w:eastAsia="ja-JP"/>
-        </w:rPr>
-        <w:t>‘</w:t>
-      </w:r>
-      <w:r>
-        <w:rPr>
-          <w:rFonts w:eastAsia="Yu Mincho" w:hint="eastAsia"/>
-          <w:lang w:eastAsia="ja-JP"/>
-        </w:rPr>
-        <w:t>W</w:t>
-      </w:r>
-      <w:r>
-        <w:rPr>
-          <w:rFonts w:eastAsia="Yu Mincho"/>
-          <w:lang w:eastAsia="ja-JP"/>
-        </w:rPr>
-        <w:t>’</w:t>
-      </w:r>
-      <w:r>
-        <w:rPr>
-          <w:rFonts w:eastAsia="Yu Mincho" w:hint="eastAsia"/>
-          <w:lang w:eastAsia="ja-JP"/>
-        </w:rPr>
-        <w:t>]</w:t>
-      </w:r>
-      <w:r>
-        <w:rPr>
-          <w:rFonts w:eastAsia="Yu Mincho" w:hint="eastAsia"/>
-          <w:lang w:eastAsia="ja-JP"/>
-        </w:rPr>
-        <w:t xml:space="preserve">] </w:t>
-      </w:r>
-      <w:r>
-        <w:rPr>
-          <w:rFonts w:eastAsia="Yu Mincho" w:hint="eastAsia"/>
-          <w:lang w:eastAsia="ja-JP"/>
-        </w:rPr>
-        <w:lastRenderedPageBreak/>
-        <w:t xml:space="preserve">which means that the start and end </w:t>
-      </w:r>
-      <w:r>
-        <w:rPr>
-          <w:rFonts w:eastAsia="Yu Mincho"/>
-          <w:lang w:eastAsia="ja-JP"/>
-        </w:rPr>
-        <w:t>are</w:t>
-      </w:r>
-      <w:r>
-        <w:rPr>
-          <w:rFonts w:eastAsia="Yu Mincho" w:hint="eastAsia"/>
-          <w:lang w:eastAsia="ja-JP"/>
-        </w:rPr>
-        <w:t xml:space="preserve"> connected which is not possible. Since that is the only case that is possible in the whole generated array, we just delet</w:t>
-      </w:r>
-      <w:r>
-        <w:rPr>
-          <w:rFonts w:eastAsia="Yu Mincho"/>
-          <w:lang w:eastAsia="ja-JP"/>
-        </w:rPr>
-        <w:t>e</w:t>
-      </w:r>
-      <w:r>
-        <w:rPr>
-          <w:rFonts w:eastAsia="Yu Mincho" w:hint="eastAsia"/>
-          <w:lang w:eastAsia="ja-JP"/>
-        </w:rPr>
-        <w:t xml:space="preserve"> that from the array</w:t>
+          <w:lang w:eastAsia="zh-CN"/>
+        </w:rPr>
+        <w:t xml:space="preserve"> () give us an output saying there are no solutions. </w:t>
       </w:r>
     </w:p>
     <w:p>
@@ -3312,7 +3555,6 @@
         <w:t xml:space="preserve">No need to consider optimal </w:t>
       </w:r>
       <w:proofErr w:type="spellStart"/>
-      <w:proofErr w:type="gramStart"/>
       <w:r>
         <w:rPr>
           <w:rFonts w:eastAsia="PMingLiU"/>
@@ -3331,7 +3573,6 @@
         <w:t>First</w:t>
       </w:r>
       <w:proofErr w:type="spellEnd"/>
-      <w:proofErr w:type="gramEnd"/>
       <w:r>
         <w:t>-Order Extension</w:t>
       </w:r>
@@ -3531,7 +3772,7 @@
       </w:pPr>
     </w:p>
     <w:sectPr>
-      <w:headerReference w:type="default" r:id="rId12"/>
+      <w:headerReference w:type="default" r:id="rId20"/>
       <w:pgSz w:w="12240" w:h="15840"/>
       <w:pgMar w:top="1440" w:right="1440" w:bottom="1440" w:left="1440" w:header="708" w:footer="708" w:gutter="0"/>
       <w:cols w:space="708"/>
@@ -4434,6 +4675,230 @@
     </w:lvl>
   </w:abstractNum>
   <w:abstractNum w:abstractNumId="5" w15:restartNumberingAfterBreak="0">
+    <w:nsid w:val="209643F4"/>
+    <w:multiLevelType w:val="hybridMultilevel"/>
+    <w:tmpl w:val="FE5251D6"/>
+    <w:lvl w:ilvl="0" w:tplc="D56E58E4">
+      <w:numFmt w:val="bullet"/>
+      <w:lvlText w:val="-"/>
+      <w:lvlJc w:val="left"/>
+      <w:pPr>
+        <w:ind w:left="360" w:hanging="360"/>
+      </w:pPr>
+      <w:rPr>
+        <w:rFonts w:ascii="Calibri" w:eastAsiaTheme="minorEastAsia" w:hAnsi="Calibri" w:cs="Calibri" w:hint="default"/>
+      </w:rPr>
+    </w:lvl>
+    <w:lvl w:ilvl="1" w:tplc="04090003" w:tentative="1">
+      <w:start w:val="1"/>
+      <w:numFmt w:val="bullet"/>
+      <w:lvlText w:val=""/>
+      <w:lvlJc w:val="left"/>
+      <w:pPr>
+        <w:ind w:left="880" w:hanging="440"/>
+      </w:pPr>
+      <w:rPr>
+        <w:rFonts w:ascii="Wingdings" w:hAnsi="Wingdings" w:hint="default"/>
+      </w:rPr>
+    </w:lvl>
+    <w:lvl w:ilvl="2" w:tplc="04090005" w:tentative="1">
+      <w:start w:val="1"/>
+      <w:numFmt w:val="bullet"/>
+      <w:lvlText w:val=""/>
+      <w:lvlJc w:val="left"/>
+      <w:pPr>
+        <w:ind w:left="1320" w:hanging="440"/>
+      </w:pPr>
+      <w:rPr>
+        <w:rFonts w:ascii="Wingdings" w:hAnsi="Wingdings" w:hint="default"/>
+      </w:rPr>
+    </w:lvl>
+    <w:lvl w:ilvl="3" w:tplc="04090001" w:tentative="1">
+      <w:start w:val="1"/>
+      <w:numFmt w:val="bullet"/>
+      <w:lvlText w:val=""/>
+      <w:lvlJc w:val="left"/>
+      <w:pPr>
+        <w:ind w:left="1760" w:hanging="440"/>
+      </w:pPr>
+      <w:rPr>
+        <w:rFonts w:ascii="Wingdings" w:hAnsi="Wingdings" w:hint="default"/>
+      </w:rPr>
+    </w:lvl>
+    <w:lvl w:ilvl="4" w:tplc="04090003" w:tentative="1">
+      <w:start w:val="1"/>
+      <w:numFmt w:val="bullet"/>
+      <w:lvlText w:val=""/>
+      <w:lvlJc w:val="left"/>
+      <w:pPr>
+        <w:ind w:left="2200" w:hanging="440"/>
+      </w:pPr>
+      <w:rPr>
+        <w:rFonts w:ascii="Wingdings" w:hAnsi="Wingdings" w:hint="default"/>
+      </w:rPr>
+    </w:lvl>
+    <w:lvl w:ilvl="5" w:tplc="04090005" w:tentative="1">
+      <w:start w:val="1"/>
+      <w:numFmt w:val="bullet"/>
+      <w:lvlText w:val=""/>
+      <w:lvlJc w:val="left"/>
+      <w:pPr>
+        <w:ind w:left="2640" w:hanging="440"/>
+      </w:pPr>
+      <w:rPr>
+        <w:rFonts w:ascii="Wingdings" w:hAnsi="Wingdings" w:hint="default"/>
+      </w:rPr>
+    </w:lvl>
+    <w:lvl w:ilvl="6" w:tplc="04090001" w:tentative="1">
+      <w:start w:val="1"/>
+      <w:numFmt w:val="bullet"/>
+      <w:lvlText w:val=""/>
+      <w:lvlJc w:val="left"/>
+      <w:pPr>
+        <w:ind w:left="3080" w:hanging="440"/>
+      </w:pPr>
+      <w:rPr>
+        <w:rFonts w:ascii="Wingdings" w:hAnsi="Wingdings" w:hint="default"/>
+      </w:rPr>
+    </w:lvl>
+    <w:lvl w:ilvl="7" w:tplc="04090003" w:tentative="1">
+      <w:start w:val="1"/>
+      <w:numFmt w:val="bullet"/>
+      <w:lvlText w:val=""/>
+      <w:lvlJc w:val="left"/>
+      <w:pPr>
+        <w:ind w:left="3520" w:hanging="440"/>
+      </w:pPr>
+      <w:rPr>
+        <w:rFonts w:ascii="Wingdings" w:hAnsi="Wingdings" w:hint="default"/>
+      </w:rPr>
+    </w:lvl>
+    <w:lvl w:ilvl="8" w:tplc="04090005" w:tentative="1">
+      <w:start w:val="1"/>
+      <w:numFmt w:val="bullet"/>
+      <w:lvlText w:val=""/>
+      <w:lvlJc w:val="left"/>
+      <w:pPr>
+        <w:ind w:left="3960" w:hanging="440"/>
+      </w:pPr>
+      <w:rPr>
+        <w:rFonts w:ascii="Wingdings" w:hAnsi="Wingdings" w:hint="default"/>
+      </w:rPr>
+    </w:lvl>
+  </w:abstractNum>
+  <w:abstractNum w:abstractNumId="6" w15:restartNumberingAfterBreak="0">
+    <w:nsid w:val="254200EB"/>
+    <w:multiLevelType w:val="hybridMultilevel"/>
+    <w:tmpl w:val="D334FD9E"/>
+    <w:lvl w:ilvl="0" w:tplc="D56E58E4">
+      <w:numFmt w:val="bullet"/>
+      <w:lvlText w:val="-"/>
+      <w:lvlJc w:val="left"/>
+      <w:pPr>
+        <w:ind w:left="360" w:hanging="360"/>
+      </w:pPr>
+      <w:rPr>
+        <w:rFonts w:ascii="Calibri" w:eastAsiaTheme="minorEastAsia" w:hAnsi="Calibri" w:cs="Calibri" w:hint="default"/>
+      </w:rPr>
+    </w:lvl>
+    <w:lvl w:ilvl="1" w:tplc="04090003" w:tentative="1">
+      <w:start w:val="1"/>
+      <w:numFmt w:val="bullet"/>
+      <w:lvlText w:val=""/>
+      <w:lvlJc w:val="left"/>
+      <w:pPr>
+        <w:ind w:left="880" w:hanging="440"/>
+      </w:pPr>
+      <w:rPr>
+        <w:rFonts w:ascii="Wingdings" w:hAnsi="Wingdings" w:hint="default"/>
+      </w:rPr>
+    </w:lvl>
+    <w:lvl w:ilvl="2" w:tplc="04090005" w:tentative="1">
+      <w:start w:val="1"/>
+      <w:numFmt w:val="bullet"/>
+      <w:lvlText w:val=""/>
+      <w:lvlJc w:val="left"/>
+      <w:pPr>
+        <w:ind w:left="1320" w:hanging="440"/>
+      </w:pPr>
+      <w:rPr>
+        <w:rFonts w:ascii="Wingdings" w:hAnsi="Wingdings" w:hint="default"/>
+      </w:rPr>
+    </w:lvl>
+    <w:lvl w:ilvl="3" w:tplc="04090001" w:tentative="1">
+      <w:start w:val="1"/>
+      <w:numFmt w:val="bullet"/>
+      <w:lvlText w:val=""/>
+      <w:lvlJc w:val="left"/>
+      <w:pPr>
+        <w:ind w:left="1760" w:hanging="440"/>
+      </w:pPr>
+      <w:rPr>
+        <w:rFonts w:ascii="Wingdings" w:hAnsi="Wingdings" w:hint="default"/>
+      </w:rPr>
+    </w:lvl>
+    <w:lvl w:ilvl="4" w:tplc="04090003" w:tentative="1">
+      <w:start w:val="1"/>
+      <w:numFmt w:val="bullet"/>
+      <w:lvlText w:val=""/>
+      <w:lvlJc w:val="left"/>
+      <w:pPr>
+        <w:ind w:left="2200" w:hanging="440"/>
+      </w:pPr>
+      <w:rPr>
+        <w:rFonts w:ascii="Wingdings" w:hAnsi="Wingdings" w:hint="default"/>
+      </w:rPr>
+    </w:lvl>
+    <w:lvl w:ilvl="5" w:tplc="04090005" w:tentative="1">
+      <w:start w:val="1"/>
+      <w:numFmt w:val="bullet"/>
+      <w:lvlText w:val=""/>
+      <w:lvlJc w:val="left"/>
+      <w:pPr>
+        <w:ind w:left="2640" w:hanging="440"/>
+      </w:pPr>
+      <w:rPr>
+        <w:rFonts w:ascii="Wingdings" w:hAnsi="Wingdings" w:hint="default"/>
+      </w:rPr>
+    </w:lvl>
+    <w:lvl w:ilvl="6" w:tplc="04090001" w:tentative="1">
+      <w:start w:val="1"/>
+      <w:numFmt w:val="bullet"/>
+      <w:lvlText w:val=""/>
+      <w:lvlJc w:val="left"/>
+      <w:pPr>
+        <w:ind w:left="3080" w:hanging="440"/>
+      </w:pPr>
+      <w:rPr>
+        <w:rFonts w:ascii="Wingdings" w:hAnsi="Wingdings" w:hint="default"/>
+      </w:rPr>
+    </w:lvl>
+    <w:lvl w:ilvl="7" w:tplc="04090003" w:tentative="1">
+      <w:start w:val="1"/>
+      <w:numFmt w:val="bullet"/>
+      <w:lvlText w:val=""/>
+      <w:lvlJc w:val="left"/>
+      <w:pPr>
+        <w:ind w:left="3520" w:hanging="440"/>
+      </w:pPr>
+      <w:rPr>
+        <w:rFonts w:ascii="Wingdings" w:hAnsi="Wingdings" w:hint="default"/>
+      </w:rPr>
+    </w:lvl>
+    <w:lvl w:ilvl="8" w:tplc="04090005" w:tentative="1">
+      <w:start w:val="1"/>
+      <w:numFmt w:val="bullet"/>
+      <w:lvlText w:val=""/>
+      <w:lvlJc w:val="left"/>
+      <w:pPr>
+        <w:ind w:left="3960" w:hanging="440"/>
+      </w:pPr>
+      <w:rPr>
+        <w:rFonts w:ascii="Wingdings" w:hAnsi="Wingdings" w:hint="default"/>
+      </w:rPr>
+    </w:lvl>
+  </w:abstractNum>
+  <w:abstractNum w:abstractNumId="7" w15:restartNumberingAfterBreak="0">
     <w:nsid w:val="2B5211B6"/>
     <w:multiLevelType w:val="hybridMultilevel"/>
     <w:tmpl w:val="28EC34DA"/>
@@ -4522,7 +4987,7 @@
       </w:pPr>
     </w:lvl>
   </w:abstractNum>
-  <w:abstractNum w:abstractNumId="6" w15:restartNumberingAfterBreak="0">
+  <w:abstractNum w:abstractNumId="8" w15:restartNumberingAfterBreak="0">
     <w:nsid w:val="2DB11727"/>
     <w:multiLevelType w:val="hybridMultilevel"/>
     <w:tmpl w:val="E50A3A70"/>
@@ -4635,7 +5100,119 @@
       </w:rPr>
     </w:lvl>
   </w:abstractNum>
-  <w:abstractNum w:abstractNumId="7" w15:restartNumberingAfterBreak="0">
+  <w:abstractNum w:abstractNumId="9" w15:restartNumberingAfterBreak="0">
+    <w:nsid w:val="30E74DC6"/>
+    <w:multiLevelType w:val="hybridMultilevel"/>
+    <w:tmpl w:val="F900FC94"/>
+    <w:lvl w:ilvl="0" w:tplc="D56E58E4">
+      <w:numFmt w:val="bullet"/>
+      <w:lvlText w:val="-"/>
+      <w:lvlJc w:val="left"/>
+      <w:pPr>
+        <w:ind w:left="720" w:hanging="360"/>
+      </w:pPr>
+      <w:rPr>
+        <w:rFonts w:ascii="Calibri" w:eastAsiaTheme="minorEastAsia" w:hAnsi="Calibri" w:cs="Calibri" w:hint="default"/>
+      </w:rPr>
+    </w:lvl>
+    <w:lvl w:ilvl="1" w:tplc="04090003" w:tentative="1">
+      <w:start w:val="1"/>
+      <w:numFmt w:val="bullet"/>
+      <w:lvlText w:val=""/>
+      <w:lvlJc w:val="left"/>
+      <w:pPr>
+        <w:ind w:left="1240" w:hanging="440"/>
+      </w:pPr>
+      <w:rPr>
+        <w:rFonts w:ascii="Wingdings" w:hAnsi="Wingdings" w:hint="default"/>
+      </w:rPr>
+    </w:lvl>
+    <w:lvl w:ilvl="2" w:tplc="04090005" w:tentative="1">
+      <w:start w:val="1"/>
+      <w:numFmt w:val="bullet"/>
+      <w:lvlText w:val=""/>
+      <w:lvlJc w:val="left"/>
+      <w:pPr>
+        <w:ind w:left="1680" w:hanging="440"/>
+      </w:pPr>
+      <w:rPr>
+        <w:rFonts w:ascii="Wingdings" w:hAnsi="Wingdings" w:hint="default"/>
+      </w:rPr>
+    </w:lvl>
+    <w:lvl w:ilvl="3" w:tplc="04090001" w:tentative="1">
+      <w:start w:val="1"/>
+      <w:numFmt w:val="bullet"/>
+      <w:lvlText w:val=""/>
+      <w:lvlJc w:val="left"/>
+      <w:pPr>
+        <w:ind w:left="2120" w:hanging="440"/>
+      </w:pPr>
+      <w:rPr>
+        <w:rFonts w:ascii="Wingdings" w:hAnsi="Wingdings" w:hint="default"/>
+      </w:rPr>
+    </w:lvl>
+    <w:lvl w:ilvl="4" w:tplc="04090003" w:tentative="1">
+      <w:start w:val="1"/>
+      <w:numFmt w:val="bullet"/>
+      <w:lvlText w:val=""/>
+      <w:lvlJc w:val="left"/>
+      <w:pPr>
+        <w:ind w:left="2560" w:hanging="440"/>
+      </w:pPr>
+      <w:rPr>
+        <w:rFonts w:ascii="Wingdings" w:hAnsi="Wingdings" w:hint="default"/>
+      </w:rPr>
+    </w:lvl>
+    <w:lvl w:ilvl="5" w:tplc="04090005" w:tentative="1">
+      <w:start w:val="1"/>
+      <w:numFmt w:val="bullet"/>
+      <w:lvlText w:val=""/>
+      <w:lvlJc w:val="left"/>
+      <w:pPr>
+        <w:ind w:left="3000" w:hanging="440"/>
+      </w:pPr>
+      <w:rPr>
+        <w:rFonts w:ascii="Wingdings" w:hAnsi="Wingdings" w:hint="default"/>
+      </w:rPr>
+    </w:lvl>
+    <w:lvl w:ilvl="6" w:tplc="04090001" w:tentative="1">
+      <w:start w:val="1"/>
+      <w:numFmt w:val="bullet"/>
+      <w:lvlText w:val=""/>
+      <w:lvlJc w:val="left"/>
+      <w:pPr>
+        <w:ind w:left="3440" w:hanging="440"/>
+      </w:pPr>
+      <w:rPr>
+        <w:rFonts w:ascii="Wingdings" w:hAnsi="Wingdings" w:hint="default"/>
+      </w:rPr>
+    </w:lvl>
+    <w:lvl w:ilvl="7" w:tplc="04090003" w:tentative="1">
+      <w:start w:val="1"/>
+      <w:numFmt w:val="bullet"/>
+      <w:lvlText w:val=""/>
+      <w:lvlJc w:val="left"/>
+      <w:pPr>
+        <w:ind w:left="3880" w:hanging="440"/>
+      </w:pPr>
+      <w:rPr>
+        <w:rFonts w:ascii="Wingdings" w:hAnsi="Wingdings" w:hint="default"/>
+      </w:rPr>
+    </w:lvl>
+    <w:lvl w:ilvl="8" w:tplc="04090005" w:tentative="1">
+      <w:start w:val="1"/>
+      <w:numFmt w:val="bullet"/>
+      <w:lvlText w:val=""/>
+      <w:lvlJc w:val="left"/>
+      <w:pPr>
+        <w:ind w:left="4320" w:hanging="440"/>
+      </w:pPr>
+      <w:rPr>
+        <w:rFonts w:ascii="Wingdings" w:hAnsi="Wingdings" w:hint="default"/>
+      </w:rPr>
+    </w:lvl>
+  </w:abstractNum>
+  <w:abstractNum w:abstractNumId="10" w15:restartNumberingAfterBreak="0">
     <w:nsid w:val="33156CCE"/>
     <w:multiLevelType w:val="hybridMultilevel"/>
     <w:tmpl w:val="638C4630"/>
@@ -4747,7 +5324,7 @@
       </w:rPr>
     </w:lvl>
   </w:abstractNum>
-  <w:abstractNum w:abstractNumId="8" w15:restartNumberingAfterBreak="0">
+  <w:abstractNum w:abstractNumId="11" w15:restartNumberingAfterBreak="0">
     <w:nsid w:val="47ED1A6A"/>
     <w:multiLevelType w:val="hybridMultilevel"/>
     <w:tmpl w:val="3F7C0478"/>
@@ -4836,7 +5413,7 @@
       </w:pPr>
     </w:lvl>
   </w:abstractNum>
-  <w:abstractNum w:abstractNumId="9" w15:restartNumberingAfterBreak="0">
+  <w:abstractNum w:abstractNumId="12" w15:restartNumberingAfterBreak="0">
     <w:nsid w:val="4C27263A"/>
     <w:multiLevelType w:val="hybridMultilevel"/>
     <w:tmpl w:val="3A9CEB8C"/>
@@ -4925,7 +5502,7 @@
       </w:pPr>
     </w:lvl>
   </w:abstractNum>
-  <w:abstractNum w:abstractNumId="10" w15:restartNumberingAfterBreak="0">
+  <w:abstractNum w:abstractNumId="13" w15:restartNumberingAfterBreak="0">
     <w:nsid w:val="4FC452A0"/>
     <w:multiLevelType w:val="hybridMultilevel"/>
     <w:tmpl w:val="14BE1F06"/>
@@ -5037,7 +5614,7 @@
       </w:rPr>
     </w:lvl>
   </w:abstractNum>
-  <w:abstractNum w:abstractNumId="11" w15:restartNumberingAfterBreak="0">
+  <w:abstractNum w:abstractNumId="14" w15:restartNumberingAfterBreak="0">
     <w:nsid w:val="57471109"/>
     <w:multiLevelType w:val="hybridMultilevel"/>
     <w:tmpl w:val="9166766E"/>
@@ -5149,7 +5726,7 @@
       </w:rPr>
     </w:lvl>
   </w:abstractNum>
-  <w:abstractNum w:abstractNumId="12" w15:restartNumberingAfterBreak="0">
+  <w:abstractNum w:abstractNumId="15" w15:restartNumberingAfterBreak="0">
     <w:nsid w:val="5B8A05F9"/>
     <w:multiLevelType w:val="hybridMultilevel"/>
     <w:tmpl w:val="33EA149A"/>
@@ -5261,7 +5838,7 @@
       </w:rPr>
     </w:lvl>
   </w:abstractNum>
-  <w:abstractNum w:abstractNumId="13" w15:restartNumberingAfterBreak="0">
+  <w:abstractNum w:abstractNumId="16" w15:restartNumberingAfterBreak="0">
     <w:nsid w:val="66615295"/>
     <w:multiLevelType w:val="hybridMultilevel"/>
     <w:tmpl w:val="9CE4864E"/>
@@ -5351,13 +5928,13 @@
     </w:lvl>
   </w:abstractNum>
   <w:num w:numId="1" w16cid:durableId="1243176192">
-    <w:abstractNumId w:val="12"/>
+    <w:abstractNumId w:val="15"/>
   </w:num>
   <w:num w:numId="2" w16cid:durableId="1535536800">
     <w:abstractNumId w:val="2"/>
   </w:num>
   <w:num w:numId="3" w16cid:durableId="555580246">
-    <w:abstractNumId w:val="7"/>
+    <w:abstractNumId w:val="10"/>
   </w:num>
   <w:num w:numId="4" w16cid:durableId="300042829">
     <w:abstractNumId w:val="0"/>
@@ -5366,31 +5943,40 @@
     <w:abstractNumId w:val="1"/>
   </w:num>
   <w:num w:numId="6" w16cid:durableId="1856117815">
-    <w:abstractNumId w:val="5"/>
+    <w:abstractNumId w:val="7"/>
   </w:num>
   <w:num w:numId="7" w16cid:durableId="1431394481">
-    <w:abstractNumId w:val="8"/>
+    <w:abstractNumId w:val="11"/>
   </w:num>
   <w:num w:numId="8" w16cid:durableId="2134520120">
-    <w:abstractNumId w:val="9"/>
+    <w:abstractNumId w:val="12"/>
   </w:num>
   <w:num w:numId="9" w16cid:durableId="617031464">
     <w:abstractNumId w:val="3"/>
   </w:num>
   <w:num w:numId="10" w16cid:durableId="1840778430">
-    <w:abstractNumId w:val="13"/>
+    <w:abstractNumId w:val="16"/>
   </w:num>
   <w:num w:numId="11" w16cid:durableId="1311053749">
     <w:abstractNumId w:val="4"/>
   </w:num>
   <w:num w:numId="12" w16cid:durableId="809714369">
+    <w:abstractNumId w:val="8"/>
+  </w:num>
+  <w:num w:numId="13" w16cid:durableId="508721195">
+    <w:abstractNumId w:val="13"/>
+  </w:num>
+  <w:num w:numId="14" w16cid:durableId="1874657995">
+    <w:abstractNumId w:val="14"/>
+  </w:num>
+  <w:num w:numId="15" w16cid:durableId="1323660940">
     <w:abstractNumId w:val="6"/>
   </w:num>
-  <w:num w:numId="13" w16cid:durableId="508721195">
-    <w:abstractNumId w:val="10"/>
+  <w:num w:numId="16" w16cid:durableId="1465851556">
+    <w:abstractNumId w:val="9"/>
   </w:num>
-  <w:num w:numId="14" w16cid:durableId="1874657995">
-    <w:abstractNumId w:val="11"/>
+  <w:num w:numId="17" w16cid:durableId="1825005478">
+    <w:abstractNumId w:val="5"/>
   </w:num>
 </w:numbering>
 </file>

</xml_diff>

<commit_message>
fix to code and report
</commit_message>
<xml_diff>
--- a/documents/final/modelling_report_final.docx
+++ b/documents/final/modelling_report_final.docx
@@ -901,6 +901,23 @@
           <w:bCs/>
           <w:lang w:eastAsia="zh-CN"/>
         </w:rPr>
+        <w:t>Location (E, 10)</w:t>
+      </w:r>
+    </w:p>
+    <w:p>
+      <w:pPr>
+        <w:pStyle w:val="ListParagraph"/>
+        <w:ind w:left="360"/>
+        <w:rPr>
+          <w:bCs/>
+          <w:lang w:eastAsia="zh-CN"/>
+        </w:rPr>
+      </w:pPr>
+      <w:r>
+        <w:rPr>
+          <w:bCs/>
+          <w:lang w:eastAsia="zh-CN"/>
+        </w:rPr>
         <w:t xml:space="preserve">the opening of </w:t>
       </w:r>
       <w:r>
@@ -944,6 +961,23 @@
           <w:lang w:eastAsia="zh-CN"/>
         </w:rPr>
         <w:t xml:space="preserve"> west</w:t>
+      </w:r>
+    </w:p>
+    <w:p>
+      <w:pPr>
+        <w:pStyle w:val="ListParagraph"/>
+        <w:ind w:left="360"/>
+        <w:rPr>
+          <w:bCs/>
+          <w:lang w:eastAsia="zh-CN"/>
+        </w:rPr>
+      </w:pPr>
+      <w:r>
+        <w:rPr>
+          <w:bCs/>
+          <w:lang w:eastAsia="zh-CN"/>
+        </w:rPr>
+        <w:t>Location (W, 34)</w:t>
       </w:r>
     </w:p>
     <w:p>
@@ -1037,7 +1071,44 @@
           <w:bCs/>
           <w:lang w:eastAsia="zh-CN"/>
         </w:rPr>
-        <w:t xml:space="preserve"> (Location(EW,11),Location(NS,11))</w:t>
+        <w:t xml:space="preserve"> (Location</w:t>
+      </w:r>
+      <w:r>
+        <w:rPr>
+          <w:bCs/>
+          <w:lang w:eastAsia="zh-CN"/>
+        </w:rPr>
+        <w:t xml:space="preserve"> </w:t>
+      </w:r>
+      <w:r>
+        <w:rPr>
+          <w:bCs/>
+          <w:lang w:eastAsia="zh-CN"/>
+        </w:rPr>
+        <w:t>(EW,11),</w:t>
+      </w:r>
+      <w:r>
+        <w:rPr>
+          <w:bCs/>
+          <w:lang w:eastAsia="zh-CN"/>
+        </w:rPr>
+        <w:t xml:space="preserve"> </w:t>
+      </w:r>
+      <w:proofErr w:type="gramStart"/>
+      <w:r>
+        <w:rPr>
+          <w:bCs/>
+          <w:lang w:eastAsia="zh-CN"/>
+        </w:rPr>
+        <w:t>Location(</w:t>
+      </w:r>
+      <w:proofErr w:type="gramEnd"/>
+      <w:r>
+        <w:rPr>
+          <w:bCs/>
+          <w:lang w:eastAsia="zh-CN"/>
+        </w:rPr>
+        <w:t>NS,11))</w:t>
       </w:r>
     </w:p>
     <w:p>
@@ -1054,6 +1125,7 @@
           <w:bCs/>
           <w:lang w:eastAsia="zh-CN"/>
         </w:rPr>
+        <w:lastRenderedPageBreak/>
         <w:t>(</w:t>
       </w:r>
       <w:r>
@@ -1109,7 +1181,6 @@
           <w:bCs/>
           <w:lang w:eastAsia="zh-CN"/>
         </w:rPr>
-        <w:lastRenderedPageBreak/>
         <w:t xml:space="preserve">For all </w:t>
       </w:r>
       <w:r>
@@ -2033,7 +2104,14 @@
           <w:bCs/>
           <w:lang w:eastAsia="zh-CN"/>
         </w:rPr>
-        <w:t xml:space="preserve">(ex. 10 and 34 is not </w:t>
+        <w:t xml:space="preserve">(ex. </w:t>
+      </w:r>
+      <w:r>
+        <w:rPr>
+          <w:bCs/>
+          <w:lang w:eastAsia="zh-CN"/>
+        </w:rPr>
+        <w:t>~</w:t>
       </w:r>
       <w:proofErr w:type="spellStart"/>
       <w:r>
@@ -2047,7 +2125,25 @@
         <w:rPr>
           <w:lang w:eastAsia="zh-CN"/>
         </w:rPr>
-        <w:t xml:space="preserve"> or </w:t>
+        <w:t xml:space="preserve"> (10, 34)</w:t>
+      </w:r>
+      <w:r>
+        <w:rPr>
+          <w:lang w:eastAsia="zh-CN"/>
+        </w:rPr>
+        <w:t xml:space="preserve"> </w:t>
+      </w:r>
+      <w:r>
+        <w:rPr>
+          <w:lang w:eastAsia="zh-CN"/>
+        </w:rPr>
+        <w:t>&amp;</w:t>
+      </w:r>
+      <w:r>
+        <w:rPr>
+          <w:lang w:eastAsia="zh-CN"/>
+        </w:rPr>
+        <w:t xml:space="preserve"> </w:t>
       </w:r>
       <w:proofErr w:type="spellStart"/>
       <w:r>
@@ -2063,6 +2159,12 @@
         <w:t>UD</w:t>
       </w:r>
       <w:proofErr w:type="spellEnd"/>
+      <w:r>
+        <w:rPr>
+          <w:lang w:eastAsia="zh-CN"/>
+        </w:rPr>
+        <w:t xml:space="preserve"> (10, 34)</w:t>
+      </w:r>
       <w:r>
         <w:rPr>
           <w:bCs/>
@@ -2146,7 +2248,35 @@
           <w:bCs/>
           <w:lang w:eastAsia="zh-CN"/>
         </w:rPr>
-        <w:t>(Connected(l1,l2)</w:t>
+        <w:t>(Connected</w:t>
+      </w:r>
+      <w:r>
+        <w:rPr>
+          <w:bCs/>
+          <w:lang w:eastAsia="zh-CN"/>
+        </w:rPr>
+        <w:t xml:space="preserve"> </w:t>
+      </w:r>
+      <w:r>
+        <w:rPr>
+          <w:bCs/>
+          <w:lang w:eastAsia="zh-CN"/>
+        </w:rPr>
+        <w:t>(l1,</w:t>
+      </w:r>
+      <w:r>
+        <w:rPr>
+          <w:bCs/>
+          <w:lang w:eastAsia="zh-CN"/>
+        </w:rPr>
+        <w:t xml:space="preserve"> </w:t>
+      </w:r>
+      <w:r>
+        <w:rPr>
+          <w:bCs/>
+          <w:lang w:eastAsia="zh-CN"/>
+        </w:rPr>
+        <w:t>l2)</w:t>
       </w:r>
       <w:r>
         <w:rPr>
@@ -2180,12 +2310,21 @@
         </w:rPr>
         <w:t xml:space="preserve"> </w:t>
       </w:r>
-      <w:r>
-        <w:rPr>
-          <w:bCs/>
-          <w:lang w:eastAsia="zh-CN"/>
-        </w:rPr>
-        <w:t>Connected(l</w:t>
+      <w:proofErr w:type="gramStart"/>
+      <w:r>
+        <w:rPr>
+          <w:bCs/>
+          <w:lang w:eastAsia="zh-CN"/>
+        </w:rPr>
+        <w:t>Connected(</w:t>
+      </w:r>
+      <w:proofErr w:type="gramEnd"/>
+      <w:r>
+        <w:rPr>
+          <w:bCs/>
+          <w:lang w:eastAsia="zh-CN"/>
+        </w:rPr>
+        <w:t>l</w:t>
       </w:r>
       <w:r>
         <w:rPr>
@@ -2199,7 +2338,21 @@
           <w:bCs/>
           <w:lang w:eastAsia="zh-CN"/>
         </w:rPr>
-        <w:t>,l</w:t>
+        <w:t>,</w:t>
+      </w:r>
+      <w:r>
+        <w:rPr>
+          <w:bCs/>
+          <w:lang w:eastAsia="zh-CN"/>
+        </w:rPr>
+        <w:t xml:space="preserve"> </w:t>
+      </w:r>
+      <w:r>
+        <w:rPr>
+          <w:bCs/>
+          <w:lang w:eastAsia="zh-CN"/>
+        </w:rPr>
+        <w:t>l</w:t>
       </w:r>
       <w:r>
         <w:rPr>
@@ -2474,6 +2627,7 @@
           <w:noProof/>
           <w:lang w:eastAsia="zh-CN"/>
         </w:rPr>
+        <w:lastRenderedPageBreak/>
         <w:drawing>
           <wp:inline distT="0" distB="0" distL="0" distR="0" wp14:anchorId="744D5424" wp14:editId="632A7FEE">
             <wp:extent cx="3777195" cy="1405956"/>
@@ -2565,7 +2719,6 @@
         <w:rPr>
           <w:lang w:eastAsia="zh-CN"/>
         </w:rPr>
-        <w:lastRenderedPageBreak/>
         <w:drawing>
           <wp:inline distT="0" distB="0" distL="0" distR="0" wp14:anchorId="689CBB11" wp14:editId="5CF7D400">
             <wp:extent cx="1363671" cy="271946"/>
@@ -2711,7 +2864,20 @@
           <w:rFonts w:hint="eastAsia"/>
           <w:lang w:eastAsia="zh-CN"/>
         </w:rPr>
-        <w:t xml:space="preserve"> are no connection between rows which is needed </w:t>
+        <w:t xml:space="preserve"> </w:t>
+      </w:r>
+      <w:r>
+        <w:rPr>
+          <w:lang w:eastAsia="zh-CN"/>
+        </w:rPr>
+        <w:t>is</w:t>
+      </w:r>
+      <w:r>
+        <w:rPr>
+          <w:rFonts w:hint="eastAsia"/>
+          <w:lang w:eastAsia="zh-CN"/>
+        </w:rPr>
+        <w:t xml:space="preserve"> no connection between rows which is needed </w:t>
       </w:r>
       <w:r>
         <w:rPr>
@@ -3145,6 +3311,7 @@
           <w:rFonts w:hint="eastAsia"/>
           <w:lang w:eastAsia="zh-CN"/>
         </w:rPr>
+        <w:lastRenderedPageBreak/>
         <w:t xml:space="preserve">But instead of saying no solution for this grid, solver did give a solution that is not right (it </w:t>
       </w:r>
       <w:r>
@@ -3254,7 +3421,6 @@
         <w:rPr>
           <w:lang w:eastAsia="zh-CN"/>
         </w:rPr>
-        <w:lastRenderedPageBreak/>
         <w:drawing>
           <wp:inline distT="0" distB="0" distL="0" distR="0" wp14:anchorId="023FF8BD" wp14:editId="1CC07D87">
             <wp:extent cx="5787676" cy="758705"/>
@@ -3555,6 +3721,7 @@
         <w:t xml:space="preserve">No need to consider optimal </w:t>
       </w:r>
       <w:proofErr w:type="spellStart"/>
+      <w:proofErr w:type="gramStart"/>
       <w:r>
         <w:rPr>
           <w:rFonts w:eastAsia="PMingLiU"/>
@@ -3573,6 +3740,7 @@
         <w:t>First</w:t>
       </w:r>
       <w:proofErr w:type="spellEnd"/>
+      <w:proofErr w:type="gramEnd"/>
       <w:r>
         <w:t>-Order Extension</w:t>
       </w:r>

</xml_diff>

<commit_message>
changed report and run
</commit_message>
<xml_diff>
--- a/documents/final/modelling_report_final.docx
+++ b/documents/final/modelling_report_final.docx
@@ -7,15 +7,7 @@
         <w:pStyle w:val="Heading1"/>
       </w:pPr>
       <w:r>
-        <w:t xml:space="preserve">Group 6: </w:t>
-      </w:r>
-      <w:proofErr w:type="spellStart"/>
-      <w:r>
-        <w:t>Miuki</w:t>
-      </w:r>
-      <w:proofErr w:type="spellEnd"/>
-      <w:r>
-        <w:t>, Ming, and Joshua</w:t>
+        <w:t>Group 6: Miuki, Ming, and Joshua</w:t>
       </w:r>
     </w:p>
     <w:p>
@@ -440,14 +432,12 @@
           <w:lang w:eastAsia="zh-CN"/>
         </w:rPr>
       </w:pPr>
-      <w:proofErr w:type="spellStart"/>
       <w:r>
         <w:rPr>
           <w:lang w:eastAsia="zh-CN"/>
         </w:rPr>
         <w:t>NeighborLR</w:t>
       </w:r>
-      <w:proofErr w:type="spellEnd"/>
       <w:r>
         <w:rPr>
           <w:rFonts w:hint="eastAsia"/>
@@ -467,14 +457,12 @@
           <w:lang w:eastAsia="zh-CN"/>
         </w:rPr>
       </w:pPr>
-      <w:proofErr w:type="spellStart"/>
       <w:r>
         <w:rPr>
           <w:lang w:eastAsia="zh-CN"/>
         </w:rPr>
         <w:t>NeighborUD</w:t>
       </w:r>
-      <w:proofErr w:type="spellEnd"/>
       <w:r>
         <w:rPr>
           <w:rFonts w:hint="eastAsia"/>
@@ -519,7 +507,6 @@
           <w:lang w:eastAsia="zh-CN"/>
         </w:rPr>
       </w:pPr>
-      <w:proofErr w:type="spellStart"/>
       <w:r>
         <w:rPr>
           <w:rFonts w:hint="eastAsia"/>
@@ -527,7 +514,6 @@
         </w:rPr>
         <w:t>Have_to_east</w:t>
       </w:r>
-      <w:proofErr w:type="spellEnd"/>
       <w:r>
         <w:rPr>
           <w:rFonts w:hint="eastAsia"/>
@@ -567,22 +553,13 @@
           <w:lang w:eastAsia="zh-CN"/>
         </w:rPr>
       </w:pPr>
-      <w:proofErr w:type="spellStart"/>
-      <w:r>
-        <w:rPr>
-          <w:rFonts w:hint="eastAsia"/>
-          <w:lang w:eastAsia="zh-CN"/>
-        </w:rPr>
-        <w:t>Have_to_</w:t>
-      </w:r>
-      <w:r>
-        <w:rPr>
-          <w:rFonts w:hint="eastAsia"/>
-          <w:lang w:eastAsia="zh-CN"/>
-        </w:rPr>
-        <w:t>south</w:t>
-      </w:r>
-      <w:proofErr w:type="spellEnd"/>
+      <w:r>
+        <w:rPr>
+          <w:rFonts w:hint="eastAsia"/>
+          <w:lang w:eastAsia="zh-CN"/>
+        </w:rPr>
+        <w:t>Have_to_south</w:t>
+      </w:r>
       <w:r>
         <w:rPr>
           <w:rFonts w:hint="eastAsia"/>
@@ -608,14 +585,7 @@
           <w:rFonts w:hint="eastAsia"/>
           <w:lang w:eastAsia="zh-CN"/>
         </w:rPr>
-        <w:t xml:space="preserve"> an opening facing </w:t>
-      </w:r>
-      <w:r>
-        <w:rPr>
-          <w:rFonts w:hint="eastAsia"/>
-          <w:lang w:eastAsia="zh-CN"/>
-        </w:rPr>
-        <w:t>south</w:t>
+        <w:t xml:space="preserve"> an opening facing south</w:t>
       </w:r>
     </w:p>
     <w:p>
@@ -629,42 +599,19 @@
           <w:lang w:eastAsia="zh-CN"/>
         </w:rPr>
       </w:pPr>
-      <w:proofErr w:type="spellStart"/>
-      <w:r>
-        <w:rPr>
-          <w:rFonts w:hint="eastAsia"/>
-          <w:lang w:eastAsia="zh-CN"/>
-        </w:rPr>
-        <w:t>Have_</w:t>
-      </w:r>
-      <w:r>
-        <w:rPr>
-          <w:rFonts w:hint="eastAsia"/>
-          <w:lang w:eastAsia="zh-CN"/>
-        </w:rPr>
-        <w:t>from</w:t>
-      </w:r>
-      <w:r>
-        <w:rPr>
-          <w:rFonts w:hint="eastAsia"/>
-          <w:lang w:eastAsia="zh-CN"/>
-        </w:rPr>
-        <w:t>_</w:t>
-      </w:r>
-      <w:r>
-        <w:rPr>
-          <w:rFonts w:hint="eastAsia"/>
-          <w:lang w:eastAsia="zh-CN"/>
-        </w:rPr>
-        <w:t>west</w:t>
-      </w:r>
-      <w:proofErr w:type="spellEnd"/>
-      <w:r>
-        <w:rPr>
-          <w:rFonts w:hint="eastAsia"/>
-          <w:lang w:eastAsia="zh-CN"/>
-        </w:rPr>
-        <w:t xml:space="preserve"> </w:t>
+      <w:r>
+        <w:rPr>
+          <w:rFonts w:hint="eastAsia"/>
+          <w:lang w:eastAsia="zh-CN"/>
+        </w:rPr>
+        <w:t>Have_from_</w:t>
+      </w:r>
+      <w:r>
+        <w:rPr>
+          <w:rFonts w:hint="eastAsia"/>
+          <w:lang w:eastAsia="zh-CN"/>
+        </w:rPr>
+        <w:t xml:space="preserve">west </w:t>
       </w:r>
       <w:r>
         <w:rPr>
@@ -705,7 +652,6 @@
           <w:lang w:eastAsia="zh-CN"/>
         </w:rPr>
       </w:pPr>
-      <w:proofErr w:type="spellStart"/>
       <w:r>
         <w:rPr>
           <w:rFonts w:hint="eastAsia"/>
@@ -718,15 +664,7 @@
           <w:rFonts w:hint="eastAsia"/>
           <w:lang w:eastAsia="zh-CN"/>
         </w:rPr>
-        <w:t>from_north</w:t>
-      </w:r>
-      <w:proofErr w:type="spellEnd"/>
-      <w:r>
-        <w:rPr>
-          <w:rFonts w:hint="eastAsia"/>
-          <w:lang w:eastAsia="zh-CN"/>
-        </w:rPr>
-        <w:t xml:space="preserve"> </w:t>
+        <w:t xml:space="preserve">from_north </w:t>
       </w:r>
       <w:r>
         <w:rPr>
@@ -759,7 +697,6 @@
     <w:p>
       <w:pPr>
         <w:rPr>
-          <w:rFonts w:hint="eastAsia"/>
           <w:lang w:eastAsia="zh-CN"/>
         </w:rPr>
       </w:pPr>
@@ -835,21 +772,7 @@
           <w:bCs/>
           <w:lang w:eastAsia="zh-CN"/>
         </w:rPr>
-        <w:t xml:space="preserve">the opening of </w:t>
-      </w:r>
-      <w:r>
-        <w:rPr>
-          <w:bCs/>
-          <w:lang w:eastAsia="zh-CN"/>
-        </w:rPr>
-        <w:t xml:space="preserve">the </w:t>
-      </w:r>
-      <w:r>
-        <w:rPr>
-          <w:bCs/>
-          <w:lang w:eastAsia="zh-CN"/>
-        </w:rPr>
-        <w:t>start piece</w:t>
+        <w:t>the opening of the start piece</w:t>
       </w:r>
       <w:r>
         <w:rPr>
@@ -1021,23 +944,7 @@
           <w:bCs/>
           <w:lang w:eastAsia="zh-CN"/>
         </w:rPr>
-        <w:t>Location (straight pipe,11)&gt;&gt;</w:t>
-      </w:r>
-      <w:proofErr w:type="spellStart"/>
-      <w:r>
-        <w:rPr>
-          <w:bCs/>
-          <w:lang w:eastAsia="zh-CN"/>
-        </w:rPr>
-        <w:t>add_exactly_one</w:t>
-      </w:r>
-      <w:proofErr w:type="spellEnd"/>
-      <w:r>
-        <w:rPr>
-          <w:bCs/>
-          <w:lang w:eastAsia="zh-CN"/>
-        </w:rPr>
-        <w:t xml:space="preserve"> (Location(EW,11),Location(NS,11))</w:t>
+        <w:t>Location (straight pipe,11)&gt;&gt;add_exactly_one (Location(EW,11),Location(NS,11))</w:t>
       </w:r>
     </w:p>
     <w:p>
@@ -1207,21 +1114,7 @@
           <w:bCs/>
           <w:lang w:val="en-US" w:eastAsia="zh-CN"/>
         </w:rPr>
-        <w:t xml:space="preserve">Location(['S','E','W'], </w:t>
-      </w:r>
-      <w:r>
-        <w:rPr>
-          <w:bCs/>
-          <w:lang w:val="en-US" w:eastAsia="zh-CN"/>
-        </w:rPr>
-        <w:t>11</w:t>
-      </w:r>
-      <w:r>
-        <w:rPr>
-          <w:bCs/>
-          <w:lang w:val="en-US" w:eastAsia="zh-CN"/>
-        </w:rPr>
-        <w:t>)</w:t>
+        <w:t>Location(['S','E','W'], 11)</w:t>
       </w:r>
       <w:r>
         <w:rPr>
@@ -1515,7 +1408,6 @@
         </w:rPr>
         <w:t>(~</w:t>
       </w:r>
-      <w:proofErr w:type="spellStart"/>
       <w:r>
         <w:rPr>
           <w:bCs/>
@@ -1528,15 +1420,7 @@
           <w:bCs/>
           <w:lang w:val="en-US" w:eastAsia="zh-CN"/>
         </w:rPr>
-        <w:t>to_east</w:t>
-      </w:r>
-      <w:proofErr w:type="spellEnd"/>
-      <w:r>
-        <w:rPr>
-          <w:bCs/>
-          <w:lang w:val="en-US" w:eastAsia="zh-CN"/>
-        </w:rPr>
-        <w:t xml:space="preserve"> (11)</w:t>
+        <w:t>to_east (11)</w:t>
       </w:r>
       <w:r>
         <w:rPr>
@@ -1557,44 +1441,7 @@
           <w:bCs/>
           <w:lang w:val="en-US" w:eastAsia="zh-CN"/>
         </w:rPr>
-        <w:t>~</w:t>
-      </w:r>
-      <w:proofErr w:type="spellStart"/>
-      <w:r>
-        <w:rPr>
-          <w:bCs/>
-          <w:lang w:val="en-US" w:eastAsia="zh-CN"/>
-        </w:rPr>
-        <w:t>Have_</w:t>
-      </w:r>
-      <w:r>
-        <w:rPr>
-          <w:bCs/>
-          <w:lang w:val="en-US" w:eastAsia="zh-CN"/>
-        </w:rPr>
-        <w:t>from_west</w:t>
-      </w:r>
-      <w:proofErr w:type="spellEnd"/>
-      <w:r>
-        <w:rPr>
-          <w:bCs/>
-          <w:lang w:val="en-US" w:eastAsia="zh-CN"/>
-        </w:rPr>
-        <w:t xml:space="preserve"> </w:t>
-      </w:r>
-      <w:r>
-        <w:rPr>
-          <w:bCs/>
-          <w:lang w:val="en-US" w:eastAsia="zh-CN"/>
-        </w:rPr>
-        <w:t>(11)</w:t>
-      </w:r>
-      <w:r>
-        <w:rPr>
-          <w:bCs/>
-          <w:lang w:val="en-US" w:eastAsia="zh-CN"/>
-        </w:rPr>
-        <w:t>))</w:t>
+        <w:t>~Have_from_west (11)))</w:t>
       </w:r>
     </w:p>
     <w:p>
@@ -1640,35 +1487,12 @@
         </w:rPr>
         <w:t xml:space="preserve">~ </w:t>
       </w:r>
-      <w:proofErr w:type="spellStart"/>
       <w:r>
         <w:rPr>
           <w:bCs/>
           <w:lang w:val="en-US" w:eastAsia="zh-CN"/>
         </w:rPr>
-        <w:t>Have_to_east</w:t>
-      </w:r>
-      <w:proofErr w:type="spellEnd"/>
-      <w:r>
-        <w:rPr>
-          <w:bCs/>
-          <w:lang w:val="en-US" w:eastAsia="zh-CN"/>
-        </w:rPr>
-        <w:t xml:space="preserve"> (</w:t>
-      </w:r>
-      <w:r>
-        <w:rPr>
-          <w:bCs/>
-          <w:lang w:val="en-US" w:eastAsia="zh-CN"/>
-        </w:rPr>
-        <w:t>loc</w:t>
-      </w:r>
-      <w:r>
-        <w:rPr>
-          <w:bCs/>
-          <w:lang w:val="en-US" w:eastAsia="zh-CN"/>
-        </w:rPr>
-        <w:t>)</w:t>
+        <w:t>Have_to_east (loc)</w:t>
       </w:r>
       <w:r>
         <w:rPr>
@@ -1744,28 +1568,7 @@
           <w:bCs/>
           <w:lang w:eastAsia="zh-CN"/>
         </w:rPr>
-        <w:t xml:space="preserve">If location loc has no opening toward </w:t>
-      </w:r>
-      <w:r>
-        <w:rPr>
-          <w:bCs/>
-          <w:lang w:eastAsia="zh-CN"/>
-        </w:rPr>
-        <w:t>south</w:t>
-      </w:r>
-      <w:r>
-        <w:rPr>
-          <w:bCs/>
-          <w:lang w:eastAsia="zh-CN"/>
-        </w:rPr>
-        <w:t xml:space="preserve">, then location loc can’t be connected to the grid cell </w:t>
-      </w:r>
-      <w:r>
-        <w:rPr>
-          <w:bCs/>
-          <w:lang w:eastAsia="zh-CN"/>
-        </w:rPr>
-        <w:t>below it</w:t>
+        <w:t>If location loc has no opening toward south, then location loc can’t be connected to the grid cell below it</w:t>
       </w:r>
     </w:p>
     <w:p>
@@ -1791,28 +1594,12 @@
         </w:rPr>
         <w:t xml:space="preserve"> </w:t>
       </w:r>
-      <w:proofErr w:type="spellStart"/>
       <w:r>
         <w:rPr>
           <w:bCs/>
           <w:lang w:val="en-US" w:eastAsia="zh-CN"/>
         </w:rPr>
-        <w:t>Have_to_</w:t>
-      </w:r>
-      <w:r>
-        <w:rPr>
-          <w:bCs/>
-          <w:lang w:val="en-US" w:eastAsia="zh-CN"/>
-        </w:rPr>
-        <w:t>south</w:t>
-      </w:r>
-      <w:proofErr w:type="spellEnd"/>
-      <w:r>
-        <w:rPr>
-          <w:bCs/>
-          <w:lang w:val="en-US" w:eastAsia="zh-CN"/>
-        </w:rPr>
-        <w:t>(loc)&gt;&gt;</w:t>
+        <w:t>Have_to_south(loc)&gt;&gt;</w:t>
       </w:r>
       <w:r>
         <w:rPr>
@@ -1861,14 +1648,7 @@
           <w:bCs/>
           <w:lang w:eastAsia="zh-CN"/>
         </w:rPr>
-        <w:t xml:space="preserve"> loc+1</w:t>
-      </w:r>
-      <w:r>
-        <w:rPr>
-          <w:bCs/>
-          <w:lang w:eastAsia="zh-CN"/>
-        </w:rPr>
-        <w:t>0</w:t>
+        <w:t xml:space="preserve"> loc+10</w:t>
       </w:r>
       <w:r>
         <w:rPr>
@@ -1963,21 +1743,18 @@
         </w:rPr>
         <w:t xml:space="preserve">(ex. 10 and 11 will be </w:t>
       </w:r>
-      <w:proofErr w:type="spellStart"/>
       <w:r>
         <w:rPr>
           <w:lang w:eastAsia="zh-CN"/>
         </w:rPr>
         <w:t>NeighborLR</w:t>
       </w:r>
-      <w:proofErr w:type="spellEnd"/>
       <w:r>
         <w:rPr>
           <w:lang w:eastAsia="zh-CN"/>
         </w:rPr>
         <w:t xml:space="preserve">, and 11 and 12 will be </w:t>
       </w:r>
-      <w:proofErr w:type="spellStart"/>
       <w:r>
         <w:rPr>
           <w:lang w:eastAsia="zh-CN"/>
@@ -1990,7 +1767,6 @@
         </w:rPr>
         <w:t>UD</w:t>
       </w:r>
-      <w:proofErr w:type="spellEnd"/>
       <w:r>
         <w:rPr>
           <w:bCs/>
@@ -2035,21 +1811,18 @@
         </w:rPr>
         <w:t xml:space="preserve">(ex. 10 and 34 is not </w:t>
       </w:r>
-      <w:proofErr w:type="spellStart"/>
       <w:r>
         <w:rPr>
           <w:lang w:eastAsia="zh-CN"/>
         </w:rPr>
         <w:t>NeighborLR</w:t>
       </w:r>
-      <w:proofErr w:type="spellEnd"/>
       <w:r>
         <w:rPr>
           <w:lang w:eastAsia="zh-CN"/>
         </w:rPr>
         <w:t xml:space="preserve"> or </w:t>
       </w:r>
-      <w:proofErr w:type="spellStart"/>
       <w:r>
         <w:rPr>
           <w:lang w:eastAsia="zh-CN"/>
@@ -2062,7 +1835,6 @@
         </w:rPr>
         <w:t>UD</w:t>
       </w:r>
-      <w:proofErr w:type="spellEnd"/>
       <w:r>
         <w:rPr>
           <w:bCs/>
@@ -2095,14 +1867,7 @@
           <w:bCs/>
           <w:lang w:val="en-US" w:eastAsia="zh-CN"/>
         </w:rPr>
-        <w:t>neighbors</w:t>
-      </w:r>
-      <w:r>
-        <w:rPr>
-          <w:bCs/>
-          <w:lang w:val="en-US" w:eastAsia="zh-CN"/>
-        </w:rPr>
-        <w:t>, they are not connected</w:t>
+        <w:t>neighbors, they are not connected</w:t>
       </w:r>
       <w:r>
         <w:rPr>
@@ -2185,28 +1950,14 @@
           <w:bCs/>
           <w:lang w:eastAsia="zh-CN"/>
         </w:rPr>
-        <w:t>Connected(l</w:t>
-      </w:r>
-      <w:r>
-        <w:rPr>
-          <w:bCs/>
-          <w:lang w:eastAsia="zh-CN"/>
-        </w:rPr>
-        <w:t>2</w:t>
-      </w:r>
-      <w:r>
-        <w:rPr>
-          <w:bCs/>
-          <w:lang w:eastAsia="zh-CN"/>
-        </w:rPr>
-        <w:t>,l</w:t>
-      </w:r>
-      <w:r>
-        <w:rPr>
-          <w:bCs/>
-          <w:lang w:eastAsia="zh-CN"/>
-        </w:rPr>
-        <w:t>1</w:t>
+        <w:t>Connected(l2,l1)</w:t>
+      </w:r>
+      <w:r>
+        <w:rPr>
+          <w:bCs/>
+          <w:lang w:eastAsia="zh-CN"/>
+        </w:rPr>
+        <w:t xml:space="preserve"> where l2&gt;l1</w:t>
       </w:r>
       <w:r>
         <w:rPr>
@@ -2215,20 +1966,6 @@
         </w:rPr>
         <w:t>)</w:t>
       </w:r>
-      <w:r>
-        <w:rPr>
-          <w:bCs/>
-          <w:lang w:eastAsia="zh-CN"/>
-        </w:rPr>
-        <w:t xml:space="preserve"> where l2&gt;l1</w:t>
-      </w:r>
-      <w:r>
-        <w:rPr>
-          <w:bCs/>
-          <w:lang w:eastAsia="zh-CN"/>
-        </w:rPr>
-        <w:t>)</w:t>
-      </w:r>
     </w:p>
     <w:p>
       <w:pPr>
@@ -2272,119 +2009,35 @@
           <w:bCs/>
           <w:lang w:val="en-US" w:eastAsia="zh-CN"/>
         </w:rPr>
-        <w:t xml:space="preserve">(Connected (10, 11) &amp; </w:t>
+        <w:t>(Connected (10, 11) &amp; Connected (11, 12) &amp; … &amp; Connected (33, 34))</w:t>
       </w:r>
       <w:r>
         <w:rPr>
           <w:bCs/>
           <w:lang w:val="en-US" w:eastAsia="zh-CN"/>
         </w:rPr>
-        <w:t>Connected (</w:t>
+        <w:t xml:space="preserve"> | </w:t>
       </w:r>
       <w:r>
         <w:rPr>
           <w:bCs/>
           <w:lang w:val="en-US" w:eastAsia="zh-CN"/>
         </w:rPr>
-        <w:t>11</w:t>
+        <w:t xml:space="preserve">… </w:t>
       </w:r>
       <w:r>
         <w:rPr>
           <w:bCs/>
           <w:lang w:val="en-US" w:eastAsia="zh-CN"/>
         </w:rPr>
-        <w:t>, 1</w:t>
+        <w:t xml:space="preserve">| </w:t>
       </w:r>
       <w:r>
         <w:rPr>
           <w:bCs/>
           <w:lang w:val="en-US" w:eastAsia="zh-CN"/>
         </w:rPr>
-        <w:t>2</w:t>
-      </w:r>
-      <w:r>
-        <w:rPr>
-          <w:bCs/>
-          <w:lang w:val="en-US" w:eastAsia="zh-CN"/>
-        </w:rPr>
-        <w:t>)</w:t>
-      </w:r>
-      <w:r>
-        <w:rPr>
-          <w:bCs/>
-          <w:lang w:val="en-US" w:eastAsia="zh-CN"/>
-        </w:rPr>
-        <w:t xml:space="preserve"> &amp; … &amp; Connected (33, 34))</w:t>
-      </w:r>
-      <w:r>
-        <w:rPr>
-          <w:bCs/>
-          <w:lang w:val="en-US" w:eastAsia="zh-CN"/>
-        </w:rPr>
-        <w:t xml:space="preserve"> | </w:t>
-      </w:r>
-      <w:r>
-        <w:rPr>
-          <w:bCs/>
-          <w:lang w:val="en-US" w:eastAsia="zh-CN"/>
-        </w:rPr>
-        <w:t xml:space="preserve">… </w:t>
-      </w:r>
-      <w:r>
-        <w:rPr>
-          <w:bCs/>
-          <w:lang w:val="en-US" w:eastAsia="zh-CN"/>
-        </w:rPr>
-        <w:t xml:space="preserve">| </w:t>
-      </w:r>
-      <w:r>
-        <w:rPr>
-          <w:bCs/>
-          <w:lang w:val="en-US" w:eastAsia="zh-CN"/>
-        </w:rPr>
-        <w:t>(</w:t>
-      </w:r>
-      <w:r>
-        <w:rPr>
-          <w:bCs/>
-          <w:lang w:val="en-US" w:eastAsia="zh-CN"/>
-        </w:rPr>
-        <w:t xml:space="preserve">Connected (10, 11) &amp; Connected (11, </w:t>
-      </w:r>
-      <w:r>
-        <w:rPr>
-          <w:bCs/>
-          <w:lang w:val="en-US" w:eastAsia="zh-CN"/>
-        </w:rPr>
-        <w:t>21</w:t>
-      </w:r>
-      <w:r>
-        <w:rPr>
-          <w:bCs/>
-          <w:lang w:val="en-US" w:eastAsia="zh-CN"/>
-        </w:rPr>
-        <w:t>)</w:t>
-      </w:r>
-      <w:r>
-        <w:rPr>
-          <w:bCs/>
-          <w:lang w:val="en-US" w:eastAsia="zh-CN"/>
-        </w:rPr>
-        <w:t xml:space="preserve"> </w:t>
-      </w:r>
-      <w:r>
-        <w:rPr>
-          <w:bCs/>
-          <w:lang w:val="en-US" w:eastAsia="zh-CN"/>
-        </w:rPr>
-        <w:t>&amp; … &amp; Connected (33, 34)</w:t>
-      </w:r>
-      <w:r>
-        <w:rPr>
-          <w:bCs/>
-          <w:lang w:val="en-US" w:eastAsia="zh-CN"/>
-        </w:rPr>
-        <w:t>)</w:t>
+        <w:t>(Connected (10, 11) &amp; Connected (11, 21) &amp; … &amp; Connected (33, 34))</w:t>
       </w:r>
     </w:p>
     <w:p>
@@ -2403,7 +2056,6 @@
           <w:numId w:val="17"/>
         </w:numPr>
         <w:rPr>
-          <w:rFonts w:hint="eastAsia"/>
           <w:lang w:val="en-US" w:eastAsia="zh-CN"/>
         </w:rPr>
       </w:pPr>
@@ -2437,14 +2089,12 @@
         </w:rPr>
         <w:t xml:space="preserve"> with the function </w:t>
       </w:r>
-      <w:proofErr w:type="spellStart"/>
       <w:r>
         <w:rPr>
           <w:lang w:val="en-US" w:eastAsia="zh-CN"/>
         </w:rPr>
         <w:t>no_sol_with_row_strai</w:t>
       </w:r>
-      <w:proofErr w:type="spellEnd"/>
       <w:r>
         <w:rPr>
           <w:rFonts w:hint="eastAsia"/>
@@ -2464,7 +2114,6 @@
       <w:pPr>
         <w:jc w:val="center"/>
         <w:rPr>
-          <w:rFonts w:hint="eastAsia"/>
           <w:noProof/>
           <w:lang w:eastAsia="zh-CN"/>
         </w:rPr>
@@ -2538,14 +2187,12 @@
         </w:rPr>
         <w:t xml:space="preserve"> of the </w:t>
       </w:r>
-      <w:proofErr w:type="spellStart"/>
       <w:r>
         <w:rPr>
           <w:lang w:val="en-US" w:eastAsia="zh-CN"/>
         </w:rPr>
         <w:t>no_sol_with_row_strai</w:t>
       </w:r>
-      <w:proofErr w:type="spellEnd"/>
       <w:r>
         <w:rPr>
           <w:rFonts w:hint="eastAsia"/>
@@ -2563,6 +2210,7 @@
       </w:pPr>
       <w:r>
         <w:rPr>
+          <w:noProof/>
           <w:lang w:eastAsia="zh-CN"/>
         </w:rPr>
         <w:lastRenderedPageBreak/>
@@ -2614,7 +2262,6 @@
       <w:pPr>
         <w:jc w:val="center"/>
         <w:rPr>
-          <w:rFonts w:hint="eastAsia"/>
           <w:lang w:eastAsia="zh-CN"/>
         </w:rPr>
       </w:pPr>
@@ -2644,14 +2291,12 @@
         </w:rPr>
         <w:t xml:space="preserve"> </w:t>
       </w:r>
-      <w:proofErr w:type="spellStart"/>
       <w:r>
         <w:rPr>
           <w:lang w:val="en-US" w:eastAsia="zh-CN"/>
         </w:rPr>
         <w:t>no_sol_with_row_strai</w:t>
       </w:r>
-      <w:proofErr w:type="spellEnd"/>
       <w:r>
         <w:rPr>
           <w:rFonts w:hint="eastAsia"/>
@@ -2791,6 +2436,7 @@
       </w:pPr>
       <w:r>
         <w:rPr>
+          <w:noProof/>
           <w:lang w:eastAsia="zh-CN"/>
         </w:rPr>
         <w:drawing>
@@ -2837,6 +2483,7 @@
       </w:r>
       <w:r>
         <w:rPr>
+          <w:noProof/>
           <w:lang w:eastAsia="zh-CN"/>
         </w:rPr>
         <w:drawing>
@@ -2970,14 +2617,7 @@
           <w:rFonts w:hint="eastAsia"/>
           <w:lang w:eastAsia="zh-CN"/>
         </w:rPr>
-        <w:t>For the model exploration, we want to r</w:t>
-      </w:r>
-      <w:r>
-        <w:rPr>
-          <w:rFonts w:hint="eastAsia"/>
-          <w:lang w:eastAsia="zh-CN"/>
-        </w:rPr>
-        <w:t xml:space="preserve">emove a pipe in solution route when it only </w:t>
+        <w:t xml:space="preserve">For the model exploration, we want to remove a pipe in solution route when it only </w:t>
       </w:r>
       <w:r>
         <w:rPr>
@@ -2990,14 +2630,7 @@
           <w:rFonts w:hint="eastAsia"/>
           <w:lang w:eastAsia="zh-CN"/>
         </w:rPr>
-        <w:t xml:space="preserve"> one solution</w:t>
-      </w:r>
-      <w:r>
-        <w:rPr>
-          <w:rFonts w:hint="eastAsia"/>
-          <w:lang w:eastAsia="zh-CN"/>
-        </w:rPr>
-        <w:t>. Then, according to our model, this should not have a solution</w:t>
+        <w:t xml:space="preserve"> one solution. Then, according to our model, this should not have a solution</w:t>
       </w:r>
     </w:p>
     <w:p>
@@ -3011,6 +2644,7 @@
       </w:pPr>
       <w:r>
         <w:rPr>
+          <w:noProof/>
           <w:lang w:eastAsia="zh-CN"/>
         </w:rPr>
         <w:drawing>
@@ -3057,6 +2691,7 @@
       </w:r>
       <w:r>
         <w:rPr>
+          <w:noProof/>
           <w:lang w:eastAsia="zh-CN"/>
         </w:rPr>
         <w:drawing>
@@ -3252,6 +2887,7 @@
       </w:pPr>
       <w:r>
         <w:rPr>
+          <w:noProof/>
           <w:lang w:eastAsia="zh-CN"/>
         </w:rPr>
         <w:lastRenderedPageBreak/>
@@ -3329,6 +2965,7 @@
       </w:pPr>
       <w:r>
         <w:rPr>
+          <w:noProof/>
           <w:lang w:eastAsia="zh-CN"/>
         </w:rPr>
         <w:drawing>
@@ -3388,31 +3025,7 @@
         <w:rPr>
           <w:lang w:eastAsia="zh-CN"/>
         </w:rPr>
-        <w:t xml:space="preserve">Add constraint: check all location that is neighbour, </w:t>
-      </w:r>
-      <w:r>
-        <w:rPr>
-          <w:lang w:eastAsia="zh-CN"/>
-        </w:rPr>
-        <w:t xml:space="preserve">if any </w:t>
-      </w:r>
-      <w:r>
-        <w:rPr>
-          <w:lang w:eastAsia="zh-CN"/>
-        </w:rPr>
-        <w:t>location in a neighbour pair</w:t>
-      </w:r>
-      <w:r>
-        <w:rPr>
-          <w:lang w:eastAsia="zh-CN"/>
-        </w:rPr>
-        <w:t xml:space="preserve"> empty, there should be no connection to </w:t>
-      </w:r>
-      <w:r>
-        <w:rPr>
-          <w:lang w:eastAsia="zh-CN"/>
-        </w:rPr>
-        <w:t>that cell</w:t>
+        <w:t>Add constraint: check all location that is neighbour, if any location in a neighbour pair empty, there should be no connection to that cell</w:t>
       </w:r>
     </w:p>
     <w:p>
@@ -3451,22 +3064,272 @@
         <w:rPr>
           <w:lang w:eastAsia="zh-CN"/>
         </w:rPr>
-        <w:t xml:space="preserve">, now executing the function </w:t>
-      </w:r>
-      <w:proofErr w:type="spellStart"/>
-      <w:r>
-        <w:rPr>
-          <w:lang w:eastAsia="zh-CN"/>
-        </w:rPr>
-        <w:t>empty_grid_cell</w:t>
-      </w:r>
-      <w:proofErr w:type="spellEnd"/>
-      <w:r>
-        <w:rPr>
-          <w:lang w:eastAsia="zh-CN"/>
-        </w:rPr>
-        <w:t xml:space="preserve"> () give us an output saying there are no solutions. </w:t>
-      </w:r>
+        <w:t xml:space="preserve">, now executing the function empty_grid_cell () give us an output saying there are no solutions. </w:t>
+      </w:r>
+    </w:p>
+    <w:p>
+      <w:pPr>
+        <w:rPr>
+          <w:lang w:eastAsia="zh-CN"/>
+        </w:rPr>
+      </w:pPr>
+    </w:p>
+    <w:p>
+      <w:pPr>
+        <w:rPr>
+          <w:lang w:eastAsia="zh-CN"/>
+        </w:rPr>
+      </w:pPr>
+      <w:r>
+        <w:rPr>
+          <w:lang w:eastAsia="zh-CN"/>
+        </w:rPr>
+        <w:t>#disconnect_at_beginning()</w:t>
+      </w:r>
+    </w:p>
+    <w:p>
+      <w:pPr>
+        <w:rPr>
+          <w:lang w:eastAsia="zh-CN"/>
+        </w:rPr>
+      </w:pPr>
+      <w:r>
+        <w:rPr>
+          <w:lang w:eastAsia="zh-CN"/>
+        </w:rPr>
+        <w:t>We wanted to make sure that if the beginning pipe was not connected that there would be no solution because it violates the constraint we have put in for this game. This is a relatively simple model exploration and only needed to make sure that if the starting pipe and the pipe at position 1,1 does not connect, then there is no solution to be found.</w:t>
+      </w:r>
+    </w:p>
+    <w:p>
+      <w:pPr>
+        <w:rPr>
+          <w:lang w:eastAsia="zh-CN"/>
+        </w:rPr>
+      </w:pPr>
+      <w:r>
+        <w:rPr>
+          <w:lang w:eastAsia="zh-CN"/>
+        </w:rPr>
+        <w:t>A constraint is added to check if this is the case.</w:t>
+      </w:r>
+    </w:p>
+    <w:p>
+      <w:pPr>
+        <w:rPr>
+          <w:lang w:eastAsia="zh-CN"/>
+        </w:rPr>
+      </w:pPr>
+      <w:r>
+        <w:rPr>
+          <w:lang w:eastAsia="zh-CN"/>
+        </w:rPr>
+        <w:drawing>
+          <wp:inline distT="0" distB="0" distL="0" distR="0" wp14:anchorId="5D5B2DA9" wp14:editId="565CB055">
+            <wp:extent cx="4134427" cy="495369"/>
+            <wp:effectExtent l="0" t="0" r="0" b="0"/>
+            <wp:docPr id="836533926" name="Picture 1" descr="A black background with white text&#10;&#10;Description automatically generated"/>
+            <wp:cNvGraphicFramePr>
+              <a:graphicFrameLocks xmlns:a="http://schemas.openxmlformats.org/drawingml/2006/main" noChangeAspect="1"/>
+            </wp:cNvGraphicFramePr>
+            <a:graphic xmlns:a="http://schemas.openxmlformats.org/drawingml/2006/main">
+              <a:graphicData uri="http://schemas.openxmlformats.org/drawingml/2006/picture">
+                <pic:pic xmlns:pic="http://schemas.openxmlformats.org/drawingml/2006/picture">
+                  <pic:nvPicPr>
+                    <pic:cNvPr id="836533926" name="Picture 1" descr="A black background with white text&#10;&#10;Description automatically generated"/>
+                    <pic:cNvPicPr/>
+                  </pic:nvPicPr>
+                  <pic:blipFill>
+                    <a:blip r:embed="rId20"/>
+                    <a:stretch>
+                      <a:fillRect/>
+                    </a:stretch>
+                  </pic:blipFill>
+                  <pic:spPr>
+                    <a:xfrm>
+                      <a:off x="0" y="0"/>
+                      <a:ext cx="4134427" cy="495369"/>
+                    </a:xfrm>
+                    <a:prstGeom prst="rect">
+                      <a:avLst/>
+                    </a:prstGeom>
+                  </pic:spPr>
+                </pic:pic>
+              </a:graphicData>
+            </a:graphic>
+          </wp:inline>
+        </w:drawing>
+      </w:r>
+    </w:p>
+    <w:p>
+      <w:pPr>
+        <w:rPr>
+          <w:lang w:eastAsia="zh-CN"/>
+        </w:rPr>
+      </w:pPr>
+      <w:r>
+        <w:rPr>
+          <w:lang w:eastAsia="zh-CN"/>
+        </w:rPr>
+        <w:t>The final result is that there is no solution after testing it with a test case</w:t>
+      </w:r>
+      <w:r>
+        <w:rPr>
+          <w:lang w:eastAsia="zh-CN"/>
+        </w:rPr>
+        <w:t>.</w:t>
+      </w:r>
+    </w:p>
+    <w:p>
+      <w:pPr>
+        <w:rPr>
+          <w:lang w:eastAsia="zh-CN"/>
+        </w:rPr>
+      </w:pPr>
+    </w:p>
+    <w:p>
+      <w:pPr>
+        <w:rPr>
+          <w:lang w:eastAsia="zh-CN"/>
+        </w:rPr>
+      </w:pPr>
+      <w:r>
+        <w:rPr>
+          <w:lang w:eastAsia="zh-CN"/>
+        </w:rPr>
+        <w:t>#all_angled_pipe()</w:t>
+      </w:r>
+    </w:p>
+    <w:p>
+      <w:pPr>
+        <w:rPr>
+          <w:noProof/>
+        </w:rPr>
+      </w:pPr>
+      <w:r>
+        <w:rPr>
+          <w:lang w:eastAsia="zh-CN"/>
+        </w:rPr>
+        <w:t xml:space="preserve">This is a edge case where we check whether there is a solution if the entire grid is filled with angled pipes other than the starting and ending pipe at 10 and 34. There should be no solution because </w:t>
+      </w:r>
+      <w:r>
+        <w:rPr>
+          <w:lang w:eastAsia="zh-CN"/>
+        </w:rPr>
+        <w:t xml:space="preserve">due to our constraint that pipes can only be connected from left to right and from up to down, there is no path </w:t>
+      </w:r>
+      <w:r>
+        <w:rPr>
+          <w:lang w:eastAsia="zh-CN"/>
+        </w:rPr>
+        <w:lastRenderedPageBreak/>
+        <w:t>in which all angled pipe can connect from start to finish.</w:t>
+      </w:r>
+      <w:r>
+        <w:rPr>
+          <w:noProof/>
+        </w:rPr>
+        <w:t xml:space="preserve"> </w:t>
+      </w:r>
+      <w:r>
+        <w:rPr>
+          <w:lang w:eastAsia="zh-CN"/>
+        </w:rPr>
+        <w:drawing>
+          <wp:inline distT="0" distB="0" distL="0" distR="0" wp14:anchorId="60913227" wp14:editId="4037A444">
+            <wp:extent cx="3284220" cy="2474413"/>
+            <wp:effectExtent l="0" t="0" r="0" b="2540"/>
+            <wp:docPr id="262862165" name="Picture 1"/>
+            <wp:cNvGraphicFramePr>
+              <a:graphicFrameLocks xmlns:a="http://schemas.openxmlformats.org/drawingml/2006/main" noChangeAspect="1"/>
+            </wp:cNvGraphicFramePr>
+            <a:graphic xmlns:a="http://schemas.openxmlformats.org/drawingml/2006/main">
+              <a:graphicData uri="http://schemas.openxmlformats.org/drawingml/2006/picture">
+                <pic:pic xmlns:pic="http://schemas.openxmlformats.org/drawingml/2006/picture">
+                  <pic:nvPicPr>
+                    <pic:cNvPr id="262862165" name=""/>
+                    <pic:cNvPicPr/>
+                  </pic:nvPicPr>
+                  <pic:blipFill>
+                    <a:blip r:embed="rId21"/>
+                    <a:stretch>
+                      <a:fillRect/>
+                    </a:stretch>
+                  </pic:blipFill>
+                  <pic:spPr>
+                    <a:xfrm>
+                      <a:off x="0" y="0"/>
+                      <a:ext cx="3288288" cy="2477478"/>
+                    </a:xfrm>
+                    <a:prstGeom prst="rect">
+                      <a:avLst/>
+                    </a:prstGeom>
+                  </pic:spPr>
+                </pic:pic>
+              </a:graphicData>
+            </a:graphic>
+          </wp:inline>
+        </w:drawing>
+      </w:r>
+    </w:p>
+    <w:p>
+      <w:pPr>
+        <w:rPr>
+          <w:lang w:eastAsia="zh-CN"/>
+        </w:rPr>
+      </w:pPr>
+      <w:r>
+        <w:rPr>
+          <w:noProof/>
+        </w:rPr>
+        <w:t>This is the grid in which the entire grid is filled with only</w:t>
+      </w:r>
+      <w:r>
+        <w:rPr>
+          <w:noProof/>
+        </w:rPr>
+        <w:t xml:space="preserve"> angled pipes.</w:t>
+      </w:r>
+      <w:r>
+        <w:rPr>
+          <w:noProof/>
+        </w:rPr>
+        <w:t xml:space="preserve"> The result should be no solution.</w:t>
+      </w:r>
+    </w:p>
+    <w:p>
+      <w:pPr>
+        <w:rPr>
+          <w:lang w:eastAsia="zh-CN"/>
+        </w:rPr>
+      </w:pPr>
+    </w:p>
+    <w:p>
+      <w:pPr>
+        <w:rPr>
+          <w:lang w:eastAsia="zh-CN"/>
+        </w:rPr>
+      </w:pPr>
+    </w:p>
+    <w:p>
+      <w:pPr>
+        <w:rPr>
+          <w:lang w:eastAsia="zh-CN"/>
+        </w:rPr>
+      </w:pPr>
+    </w:p>
+    <w:p>
+      <w:pPr>
+        <w:rPr>
+          <w:lang w:eastAsia="zh-CN"/>
+        </w:rPr>
+      </w:pPr>
+    </w:p>
+    <w:p>
+      <w:pPr>
+        <w:rPr>
+          <w:lang w:eastAsia="zh-CN"/>
+        </w:rPr>
+      </w:pPr>
     </w:p>
     <w:p>
       <w:pPr>
@@ -3552,15 +3415,7 @@
           <w:rFonts w:eastAsia="PMingLiU"/>
           <w:lang w:eastAsia="zh-TW"/>
         </w:rPr>
-        <w:t xml:space="preserve">No need to consider optimal </w:t>
-      </w:r>
-      <w:proofErr w:type="spellStart"/>
-      <w:r>
-        <w:rPr>
-          <w:rFonts w:eastAsia="PMingLiU"/>
-          <w:lang w:eastAsia="zh-TW"/>
-        </w:rPr>
-        <w:t>solutions</w:t>
+        <w:t>No need to consider optimal solutions</w:t>
       </w:r>
       <w:r>
         <w:rPr>
@@ -3570,11 +3425,7 @@
         <w:t>.</w:t>
       </w:r>
       <w:r>
-        <w:t>First</w:t>
-      </w:r>
-      <w:proofErr w:type="spellEnd"/>
-      <w:r>
-        <w:t>-Order Extension</w:t>
+        <w:t>First-Order Extension</w:t>
       </w:r>
     </w:p>
     <w:p>
@@ -3766,13 +3617,12 @@
     <w:p>
       <w:pPr>
         <w:rPr>
-          <w:rFonts w:hint="eastAsia"/>
           <w:lang w:eastAsia="zh-CN"/>
         </w:rPr>
       </w:pPr>
     </w:p>
     <w:sectPr>
-      <w:headerReference w:type="default" r:id="rId20"/>
+      <w:headerReference w:type="default" r:id="rId22"/>
       <w:pgSz w:w="12240" w:h="15840"/>
       <w:pgMar w:top="1440" w:right="1440" w:bottom="1440" w:left="1440" w:header="708" w:footer="708" w:gutter="0"/>
       <w:cols w:space="708"/>
@@ -3911,7 +3761,6 @@
                             <w:dataBinding w:prefixMappings="xmlns:ns0='http://schemas.openxmlformats.org/package/2006/metadata/core-properties' xmlns:ns1='http://purl.org/dc/elements/1.1/'" w:xpath="/ns0:coreProperties[1]/ns1:title[1]" w:storeItemID="{6C3C8BC8-F283-45AE-878A-BAB7291924A1}"/>
                             <w:text/>
                           </w:sdtPr>
-                          <w:sdtEndPr/>
                           <w:sdtContent>
                             <w:p>
                               <w:pPr>
@@ -3971,7 +3820,6 @@
                       <w:dataBinding w:prefixMappings="xmlns:ns0='http://schemas.openxmlformats.org/package/2006/metadata/core-properties' xmlns:ns1='http://purl.org/dc/elements/1.1/'" w:xpath="/ns0:coreProperties[1]/ns1:title[1]" w:storeItemID="{6C3C8BC8-F283-45AE-878A-BAB7291924A1}"/>
                       <w:text/>
                     </w:sdtPr>
-                    <w:sdtEndPr/>
                     <w:sdtContent>
                       <w:p>
                         <w:pPr>
@@ -6427,6 +6275,7 @@
   <w:style w:type="character" w:default="1" w:styleId="DefaultParagraphFont">
     <w:name w:val="Default Paragraph Font"/>
     <w:uiPriority w:val="1"/>
+    <w:semiHidden/>
     <w:unhideWhenUsed/>
   </w:style>
   <w:style w:type="table" w:default="1" w:styleId="TableNormal">
@@ -6840,6 +6689,14 @@
 </file>
 
 <file path=customXml/item1.xml><?xml version="1.0" encoding="utf-8"?>
+<p:properties xmlns:p="http://schemas.microsoft.com/office/2006/metadata/properties" xmlns:xsi="http://www.w3.org/2001/XMLSchema-instance" xmlns:pc="http://schemas.microsoft.com/office/infopath/2007/PartnerControls">
+  <documentManagement>
+    <_activity xmlns="c256b3bc-45dc-445f-a437-fe3596d6b795" xsi:nil="true"/>
+  </documentManagement>
+</p:properties>
+</file>
+
+<file path=customXml/item2.xml><?xml version="1.0" encoding="utf-8"?>
 <ct:contentTypeSchema xmlns:ct="http://schemas.microsoft.com/office/2006/metadata/contentType" xmlns:ma="http://schemas.microsoft.com/office/2006/metadata/properties/metaAttributes" ct:_="" ma:_="" ma:contentTypeName="Document" ma:contentTypeID="0x010100BC908B1791488B45A03B690C88926BFD" ma:contentTypeVersion="10" ma:contentTypeDescription="Create a new document." ma:contentTypeScope="" ma:versionID="d7412c0ce46c4e6cb96c7c6143620d63">
   <xsd:schema xmlns:xsd="http://www.w3.org/2001/XMLSchema" xmlns:xs="http://www.w3.org/2001/XMLSchema" xmlns:p="http://schemas.microsoft.com/office/2006/metadata/properties" xmlns:ns3="c256b3bc-45dc-445f-a437-fe3596d6b795" targetNamespace="http://schemas.microsoft.com/office/2006/metadata/properties" ma:root="true" ma:fieldsID="b757446bab90fb867af554d3f7d94c45" ns3:_="">
     <xsd:import namespace="c256b3bc-45dc-445f-a437-fe3596d6b795"/>
@@ -7019,14 +6876,6 @@
 </ct:contentTypeSchema>
 </file>
 
-<file path=customXml/item2.xml><?xml version="1.0" encoding="utf-8"?>
-<p:properties xmlns:p="http://schemas.microsoft.com/office/2006/metadata/properties" xmlns:xsi="http://www.w3.org/2001/XMLSchema-instance" xmlns:pc="http://schemas.microsoft.com/office/infopath/2007/PartnerControls">
-  <documentManagement>
-    <_activity xmlns="c256b3bc-45dc-445f-a437-fe3596d6b795" xsi:nil="true"/>
-  </documentManagement>
-</p:properties>
-</file>
-
 <file path=customXml/item3.xml><?xml version="1.0" encoding="utf-8"?>
 <?mso-contentType ?>
 <FormTemplates xmlns="http://schemas.microsoft.com/sharepoint/v3/contenttype/forms">
@@ -7037,6 +6886,16 @@
 </file>
 
 <file path=customXml/itemProps1.xml><?xml version="1.0" encoding="utf-8"?>
+<ds:datastoreItem xmlns:ds="http://schemas.openxmlformats.org/officeDocument/2006/customXml" ds:itemID="{3264CDFF-800C-4995-BFA3-F6D88162C3C1}">
+  <ds:schemaRefs>
+    <ds:schemaRef ds:uri="http://schemas.microsoft.com/office/2006/metadata/properties"/>
+    <ds:schemaRef ds:uri="http://schemas.microsoft.com/office/infopath/2007/PartnerControls"/>
+    <ds:schemaRef ds:uri="c256b3bc-45dc-445f-a437-fe3596d6b795"/>
+  </ds:schemaRefs>
+</ds:datastoreItem>
+</file>
+
+<file path=customXml/itemProps2.xml><?xml version="1.0" encoding="utf-8"?>
 <ds:datastoreItem xmlns:ds="http://schemas.openxmlformats.org/officeDocument/2006/customXml" ds:itemID="{758B98E1-EEB2-4265-A7C1-23E383CF2623}">
   <ds:schemaRefs>
     <ds:schemaRef ds:uri="http://schemas.microsoft.com/office/2006/metadata/contentType"/>
@@ -7054,16 +6913,6 @@
 </ds:datastoreItem>
 </file>
 
-<file path=customXml/itemProps2.xml><?xml version="1.0" encoding="utf-8"?>
-<ds:datastoreItem xmlns:ds="http://schemas.openxmlformats.org/officeDocument/2006/customXml" ds:itemID="{3264CDFF-800C-4995-BFA3-F6D88162C3C1}">
-  <ds:schemaRefs>
-    <ds:schemaRef ds:uri="http://schemas.microsoft.com/office/2006/metadata/properties"/>
-    <ds:schemaRef ds:uri="http://schemas.microsoft.com/office/infopath/2007/PartnerControls"/>
-    <ds:schemaRef ds:uri="c256b3bc-45dc-445f-a437-fe3596d6b795"/>
-  </ds:schemaRefs>
-</ds:datastoreItem>
-</file>
-
 <file path=customXml/itemProps3.xml><?xml version="1.0" encoding="utf-8"?>
 <ds:datastoreItem xmlns:ds="http://schemas.openxmlformats.org/officeDocument/2006/customXml" ds:itemID="{1C79FC68-1BC1-4B9C-B9AE-7A42D6E70523}">
   <ds:schemaRefs>

</xml_diff>

<commit_message>
small update to modeling report
</commit_message>
<xml_diff>
--- a/documents/final/modelling_report_final.docx
+++ b/documents/final/modelling_report_final.docx
@@ -4039,6 +4039,12 @@
             </a:graphic>
           </wp:inline>
         </w:drawing>
+      </w:r>
+      <w:r>
+        <w:rPr>
+          <w:noProof/>
+        </w:rPr>
+        <w:tab/>
       </w:r>
     </w:p>
     <w:p>

</xml_diff>